<commit_message>
Updated manual and change log
</commit_message>
<xml_diff>
--- a/docs/Changelog.docx
+++ b/docs/Changelog.docx
@@ -25,7 +25,10 @@
     </w:p>
     <w:p>
       <w:r>
-        <w:t>Version 1.00 – First tested and flown version</w:t>
+        <w:t>Version 1.0</w:t>
+      </w:r>
+      <w:r>
+        <w:t xml:space="preserve"> – First tested and flown version</w:t>
       </w:r>
     </w:p>
     <w:p>
@@ -33,7 +36,10 @@
         <w:pStyle w:val="NoSpacing"/>
       </w:pPr>
       <w:r>
-        <w:t>Version 1.01</w:t>
+        <w:t>Version 1.0</w:t>
+      </w:r>
+      <w:r>
+        <w:t>1</w:t>
       </w:r>
     </w:p>
     <w:p>
@@ -50,6 +56,67 @@
     </w:p>
     <w:p>
       <w:pPr>
+        <w:pStyle w:val="NoSpacing"/>
+      </w:pPr>
+      <w:r>
+        <w:t>Version 1.2</w:t>
+      </w:r>
+    </w:p>
+    <w:p>
+      <w:pPr>
+        <w:pStyle w:val="ListParagraph"/>
+        <w:numPr>
+          <w:ilvl w:val="0"/>
+          <w:numId w:val="1"/>
+        </w:numPr>
+        <w:contextualSpacing w:val="0"/>
+      </w:pPr>
+      <w:r>
+        <w:t>Added PPM output option on Ch. 12 pins</w:t>
+      </w:r>
+    </w:p>
+    <w:p>
+      <w:pPr>
+        <w:pStyle w:val="NoSpacing"/>
+      </w:pPr>
+      <w:r>
+        <w:t>Version 1.3</w:t>
+      </w:r>
+    </w:p>
+    <w:p>
+      <w:pPr>
+        <w:pStyle w:val="ListParagraph"/>
+        <w:numPr>
+          <w:ilvl w:val="0"/>
+          <w:numId w:val="1"/>
+        </w:numPr>
+      </w:pPr>
+      <w:r>
+        <w:t xml:space="preserve">Added </w:t>
+      </w:r>
+      <w:proofErr w:type="spellStart"/>
+      <w:r>
+        <w:t>S.Bus</w:t>
+      </w:r>
+      <w:proofErr w:type="spellEnd"/>
+      <w:r>
+        <w:t xml:space="preserve"> output option on Ch. 12 pins</w:t>
+      </w:r>
+    </w:p>
+    <w:p>
+      <w:pPr>
+        <w:pStyle w:val="ListParagraph"/>
+        <w:numPr>
+          <w:ilvl w:val="0"/>
+          <w:numId w:val="1"/>
+        </w:numPr>
+      </w:pPr>
+      <w:r>
+        <w:t>Changed blink codes to make them easier to distinguish.</w:t>
+      </w:r>
+    </w:p>
+    <w:p>
+      <w:pPr>
         <w:pStyle w:val="Heading1"/>
       </w:pPr>
       <w:r>
@@ -59,6 +126,24 @@
     <w:p>
       <w:r>
         <w:t>Version 1.00 – Initial version</w:t>
+      </w:r>
+    </w:p>
+    <w:p>
+      <w:r>
+        <w:t>Version 1.1 – Added PPM option</w:t>
+      </w:r>
+    </w:p>
+    <w:p>
+      <w:r>
+        <w:t xml:space="preserve">Version 1.2 – Added </w:t>
+      </w:r>
+      <w:proofErr w:type="spellStart"/>
+      <w:r>
+        <w:t>S.Bus</w:t>
+      </w:r>
+      <w:proofErr w:type="spellEnd"/>
+      <w:r>
+        <w:t xml:space="preserve"> option </w:t>
       </w:r>
     </w:p>
     <w:p>
@@ -90,7 +175,7 @@
   <w:abstractNum w:abstractNumId="0">
     <w:nsid w:val="46A904A2"/>
     <w:multiLevelType w:val="hybridMultilevel"/>
-    <w:tmpl w:val="F6D4CCFA"/>
+    <w:tmpl w:val="BC58075C"/>
     <w:lvl w:ilvl="0" w:tplc="04090001">
       <w:start w:val="1"/>
       <w:numFmt w:val="bullet"/>

</xml_diff>

<commit_message>
Changed PPM output to AETR order
</commit_message>
<xml_diff>
--- a/docs/Changelog.docx
+++ b/docs/Changelog.docx
@@ -1,19 +1,14 @@
 
 <file path=word/document.xml><?xml version="1.0" encoding="utf-8"?>
-<w:document xmlns:ve="http://schemas.openxmlformats.org/markup-compatibility/2006" xmlns:o="urn:schemas-microsoft-com:office:office" xmlns:r="http://schemas.openxmlformats.org/officeDocument/2006/relationships" xmlns:m="http://schemas.openxmlformats.org/officeDocument/2006/math" xmlns:v="urn:schemas-microsoft-com:vml" xmlns:wp="http://schemas.openxmlformats.org/drawingml/2006/wordprocessingDrawing" xmlns:w10="urn:schemas-microsoft-com:office:word" xmlns:w="http://schemas.openxmlformats.org/wordprocessingml/2006/main" xmlns:wne="http://schemas.microsoft.com/office/word/2006/wordml">
+<w:document xmlns:wpc="http://schemas.microsoft.com/office/word/2010/wordprocessingCanvas" xmlns:cx="http://schemas.microsoft.com/office/drawing/2014/chartex" xmlns:cx1="http://schemas.microsoft.com/office/drawing/2015/9/8/chartex" xmlns:cx2="http://schemas.microsoft.com/office/drawing/2015/10/21/chartex" xmlns:cx3="http://schemas.microsoft.com/office/drawing/2016/5/9/chartex" xmlns:cx4="http://schemas.microsoft.com/office/drawing/2016/5/10/chartex" xmlns:cx5="http://schemas.microsoft.com/office/drawing/2016/5/11/chartex" xmlns:cx6="http://schemas.microsoft.com/office/drawing/2016/5/12/chartex" xmlns:cx7="http://schemas.microsoft.com/office/drawing/2016/5/13/chartex" xmlns:cx8="http://schemas.microsoft.com/office/drawing/2016/5/14/chartex" xmlns:mc="http://schemas.openxmlformats.org/markup-compatibility/2006" xmlns:aink="http://schemas.microsoft.com/office/drawing/2016/ink" xmlns:am3d="http://schemas.microsoft.com/office/drawing/2017/model3d" xmlns:o="urn:schemas-microsoft-com:office:office" xmlns:r="http://schemas.openxmlformats.org/officeDocument/2006/relationships" xmlns:m="http://schemas.openxmlformats.org/officeDocument/2006/math" xmlns:v="urn:schemas-microsoft-com:vml" xmlns:wp14="http://schemas.microsoft.com/office/word/2010/wordprocessingDrawing" xmlns:wp="http://schemas.openxmlformats.org/drawingml/2006/wordprocessingDrawing" xmlns:w10="urn:schemas-microsoft-com:office:word" xmlns:w="http://schemas.openxmlformats.org/wordprocessingml/2006/main" xmlns:w14="http://schemas.microsoft.com/office/word/2010/wordml" xmlns:w15="http://schemas.microsoft.com/office/word/2012/wordml" xmlns:w16cex="http://schemas.microsoft.com/office/word/2018/wordml/cex" xmlns:w16cid="http://schemas.microsoft.com/office/word/2016/wordml/cid" xmlns:w16="http://schemas.microsoft.com/office/word/2018/wordml" xmlns:w16se="http://schemas.microsoft.com/office/word/2015/wordml/symex" xmlns:wpg="http://schemas.microsoft.com/office/word/2010/wordprocessingGroup" xmlns:wpi="http://schemas.microsoft.com/office/word/2010/wordprocessingInk" xmlns:wne="http://schemas.microsoft.com/office/word/2006/wordml" xmlns:wps="http://schemas.microsoft.com/office/word/2010/wordprocessingShape" mc:Ignorable="w14 w15 w16se w16cid w16 w16cex wp14">
   <w:body>
     <w:p>
       <w:pPr>
         <w:pStyle w:val="Title"/>
       </w:pPr>
       <w:r>
-        <w:t xml:space="preserve">RX12 </w:t>
-      </w:r>
-      <w:proofErr w:type="spellStart"/>
-      <w:r>
-        <w:t>Changelog</w:t>
-      </w:r>
-      <w:proofErr w:type="spellEnd"/>
+        <w:t>RX12 Changelog</w:t>
+      </w:r>
     </w:p>
     <w:p>
       <w:pPr>
@@ -112,8 +107,40 @@
         </w:numPr>
       </w:pPr>
       <w:r>
-        <w:t>Changed blink codes to make them easier to distinguish.</w:t>
-      </w:r>
+        <w:t>Changed blink codes to make them easier to distinguish</w:t>
+      </w:r>
+    </w:p>
+    <w:p>
+      <w:pPr>
+        <w:pStyle w:val="NoSpacing"/>
+      </w:pPr>
+      <w:r>
+        <w:t>Version 1.</w:t>
+      </w:r>
+      <w:r>
+        <w:t>4</w:t>
+      </w:r>
+    </w:p>
+    <w:p>
+      <w:pPr>
+        <w:pStyle w:val="ListParagraph"/>
+        <w:numPr>
+          <w:ilvl w:val="0"/>
+          <w:numId w:val="1"/>
+        </w:numPr>
+      </w:pPr>
+      <w:r>
+        <w:t>Changed PPM output order to AETR to maintain compatibility with PPM encoders</w:t>
+      </w:r>
+    </w:p>
+    <w:p>
+      <w:pPr>
+        <w:pStyle w:val="ListParagraph"/>
+        <w:numPr>
+          <w:ilvl w:val="0"/>
+          <w:numId w:val="1"/>
+        </w:numPr>
+      </w:pPr>
     </w:p>
     <w:p>
       <w:pPr>
@@ -171,8 +198,8 @@
 </file>
 
 <file path=word/numbering.xml><?xml version="1.0" encoding="utf-8"?>
-<w:numbering xmlns:ve="http://schemas.openxmlformats.org/markup-compatibility/2006" xmlns:o="urn:schemas-microsoft-com:office:office" xmlns:r="http://schemas.openxmlformats.org/officeDocument/2006/relationships" xmlns:m="http://schemas.openxmlformats.org/officeDocument/2006/math" xmlns:v="urn:schemas-microsoft-com:vml" xmlns:wp="http://schemas.openxmlformats.org/drawingml/2006/wordprocessingDrawing" xmlns:w10="urn:schemas-microsoft-com:office:word" xmlns:w="http://schemas.openxmlformats.org/wordprocessingml/2006/main" xmlns:wne="http://schemas.microsoft.com/office/word/2006/wordml">
-  <w:abstractNum w:abstractNumId="0">
+<w:numbering xmlns:wpc="http://schemas.microsoft.com/office/word/2010/wordprocessingCanvas" xmlns:cx="http://schemas.microsoft.com/office/drawing/2014/chartex" xmlns:cx1="http://schemas.microsoft.com/office/drawing/2015/9/8/chartex" xmlns:cx2="http://schemas.microsoft.com/office/drawing/2015/10/21/chartex" xmlns:cx3="http://schemas.microsoft.com/office/drawing/2016/5/9/chartex" xmlns:cx4="http://schemas.microsoft.com/office/drawing/2016/5/10/chartex" xmlns:cx5="http://schemas.microsoft.com/office/drawing/2016/5/11/chartex" xmlns:cx6="http://schemas.microsoft.com/office/drawing/2016/5/12/chartex" xmlns:cx7="http://schemas.microsoft.com/office/drawing/2016/5/13/chartex" xmlns:cx8="http://schemas.microsoft.com/office/drawing/2016/5/14/chartex" xmlns:mc="http://schemas.openxmlformats.org/markup-compatibility/2006" xmlns:aink="http://schemas.microsoft.com/office/drawing/2016/ink" xmlns:am3d="http://schemas.microsoft.com/office/drawing/2017/model3d" xmlns:o="urn:schemas-microsoft-com:office:office" xmlns:r="http://schemas.openxmlformats.org/officeDocument/2006/relationships" xmlns:m="http://schemas.openxmlformats.org/officeDocument/2006/math" xmlns:v="urn:schemas-microsoft-com:vml" xmlns:wp14="http://schemas.microsoft.com/office/word/2010/wordprocessingDrawing" xmlns:wp="http://schemas.openxmlformats.org/drawingml/2006/wordprocessingDrawing" xmlns:w10="urn:schemas-microsoft-com:office:word" xmlns:w="http://schemas.openxmlformats.org/wordprocessingml/2006/main" xmlns:w14="http://schemas.microsoft.com/office/word/2010/wordml" xmlns:w15="http://schemas.microsoft.com/office/word/2012/wordml" xmlns:w16cex="http://schemas.microsoft.com/office/word/2018/wordml/cex" xmlns:w16cid="http://schemas.microsoft.com/office/word/2016/wordml/cid" xmlns:w16="http://schemas.microsoft.com/office/word/2018/wordml" xmlns:w16se="http://schemas.microsoft.com/office/word/2015/wordml/symex" xmlns:wpg="http://schemas.microsoft.com/office/word/2010/wordprocessingGroup" xmlns:wpi="http://schemas.microsoft.com/office/word/2010/wordprocessingInk" xmlns:wne="http://schemas.microsoft.com/office/word/2006/wordml" xmlns:wps="http://schemas.microsoft.com/office/word/2010/wordprocessingShape" mc:Ignorable="w14 w15 w16se w16cid w16 w16cex wp14">
+  <w:abstractNum w:abstractNumId="0" w15:restartNumberingAfterBreak="0">
     <w:nsid w:val="46A904A2"/>
     <w:multiLevelType w:val="hybridMultilevel"/>
     <w:tmpl w:val="BC58075C"/>
@@ -285,14 +312,246 @@
       </w:rPr>
     </w:lvl>
   </w:abstractNum>
+  <w:abstractNum w:abstractNumId="1" w15:restartNumberingAfterBreak="0">
+    <w:nsid w:val="47EB4120"/>
+    <w:multiLevelType w:val="hybridMultilevel"/>
+    <w:tmpl w:val="6A5264CC"/>
+    <w:lvl w:ilvl="0" w:tplc="04090001">
+      <w:start w:val="1"/>
+      <w:numFmt w:val="bullet"/>
+      <w:lvlText w:val=""/>
+      <w:lvlJc w:val="left"/>
+      <w:pPr>
+        <w:ind w:left="720" w:hanging="360"/>
+      </w:pPr>
+      <w:rPr>
+        <w:rFonts w:ascii="Symbol" w:hAnsi="Symbol" w:hint="default"/>
+      </w:rPr>
+    </w:lvl>
+    <w:lvl w:ilvl="1" w:tplc="04090003" w:tentative="1">
+      <w:start w:val="1"/>
+      <w:numFmt w:val="bullet"/>
+      <w:lvlText w:val="o"/>
+      <w:lvlJc w:val="left"/>
+      <w:pPr>
+        <w:ind w:left="1440" w:hanging="360"/>
+      </w:pPr>
+      <w:rPr>
+        <w:rFonts w:ascii="Courier New" w:hAnsi="Courier New" w:cs="Courier New" w:hint="default"/>
+      </w:rPr>
+    </w:lvl>
+    <w:lvl w:ilvl="2" w:tplc="04090005" w:tentative="1">
+      <w:start w:val="1"/>
+      <w:numFmt w:val="bullet"/>
+      <w:lvlText w:val=""/>
+      <w:lvlJc w:val="left"/>
+      <w:pPr>
+        <w:ind w:left="2160" w:hanging="360"/>
+      </w:pPr>
+      <w:rPr>
+        <w:rFonts w:ascii="Wingdings" w:hAnsi="Wingdings" w:hint="default"/>
+      </w:rPr>
+    </w:lvl>
+    <w:lvl w:ilvl="3" w:tplc="04090001" w:tentative="1">
+      <w:start w:val="1"/>
+      <w:numFmt w:val="bullet"/>
+      <w:lvlText w:val=""/>
+      <w:lvlJc w:val="left"/>
+      <w:pPr>
+        <w:ind w:left="2880" w:hanging="360"/>
+      </w:pPr>
+      <w:rPr>
+        <w:rFonts w:ascii="Symbol" w:hAnsi="Symbol" w:hint="default"/>
+      </w:rPr>
+    </w:lvl>
+    <w:lvl w:ilvl="4" w:tplc="04090003" w:tentative="1">
+      <w:start w:val="1"/>
+      <w:numFmt w:val="bullet"/>
+      <w:lvlText w:val="o"/>
+      <w:lvlJc w:val="left"/>
+      <w:pPr>
+        <w:ind w:left="3600" w:hanging="360"/>
+      </w:pPr>
+      <w:rPr>
+        <w:rFonts w:ascii="Courier New" w:hAnsi="Courier New" w:cs="Courier New" w:hint="default"/>
+      </w:rPr>
+    </w:lvl>
+    <w:lvl w:ilvl="5" w:tplc="04090005" w:tentative="1">
+      <w:start w:val="1"/>
+      <w:numFmt w:val="bullet"/>
+      <w:lvlText w:val=""/>
+      <w:lvlJc w:val="left"/>
+      <w:pPr>
+        <w:ind w:left="4320" w:hanging="360"/>
+      </w:pPr>
+      <w:rPr>
+        <w:rFonts w:ascii="Wingdings" w:hAnsi="Wingdings" w:hint="default"/>
+      </w:rPr>
+    </w:lvl>
+    <w:lvl w:ilvl="6" w:tplc="04090001" w:tentative="1">
+      <w:start w:val="1"/>
+      <w:numFmt w:val="bullet"/>
+      <w:lvlText w:val=""/>
+      <w:lvlJc w:val="left"/>
+      <w:pPr>
+        <w:ind w:left="5040" w:hanging="360"/>
+      </w:pPr>
+      <w:rPr>
+        <w:rFonts w:ascii="Symbol" w:hAnsi="Symbol" w:hint="default"/>
+      </w:rPr>
+    </w:lvl>
+    <w:lvl w:ilvl="7" w:tplc="04090003" w:tentative="1">
+      <w:start w:val="1"/>
+      <w:numFmt w:val="bullet"/>
+      <w:lvlText w:val="o"/>
+      <w:lvlJc w:val="left"/>
+      <w:pPr>
+        <w:ind w:left="5760" w:hanging="360"/>
+      </w:pPr>
+      <w:rPr>
+        <w:rFonts w:ascii="Courier New" w:hAnsi="Courier New" w:cs="Courier New" w:hint="default"/>
+      </w:rPr>
+    </w:lvl>
+    <w:lvl w:ilvl="8" w:tplc="04090005" w:tentative="1">
+      <w:start w:val="1"/>
+      <w:numFmt w:val="bullet"/>
+      <w:lvlText w:val=""/>
+      <w:lvlJc w:val="left"/>
+      <w:pPr>
+        <w:ind w:left="6480" w:hanging="360"/>
+      </w:pPr>
+      <w:rPr>
+        <w:rFonts w:ascii="Wingdings" w:hAnsi="Wingdings" w:hint="default"/>
+      </w:rPr>
+    </w:lvl>
+  </w:abstractNum>
+  <w:abstractNum w:abstractNumId="2" w15:restartNumberingAfterBreak="0">
+    <w:nsid w:val="524202CA"/>
+    <w:multiLevelType w:val="hybridMultilevel"/>
+    <w:tmpl w:val="3CB076B0"/>
+    <w:lvl w:ilvl="0" w:tplc="04090001">
+      <w:start w:val="1"/>
+      <w:numFmt w:val="bullet"/>
+      <w:lvlText w:val=""/>
+      <w:lvlJc w:val="left"/>
+      <w:pPr>
+        <w:ind w:left="720" w:hanging="360"/>
+      </w:pPr>
+      <w:rPr>
+        <w:rFonts w:ascii="Symbol" w:hAnsi="Symbol" w:hint="default"/>
+      </w:rPr>
+    </w:lvl>
+    <w:lvl w:ilvl="1" w:tplc="04090003" w:tentative="1">
+      <w:start w:val="1"/>
+      <w:numFmt w:val="bullet"/>
+      <w:lvlText w:val="o"/>
+      <w:lvlJc w:val="left"/>
+      <w:pPr>
+        <w:ind w:left="1440" w:hanging="360"/>
+      </w:pPr>
+      <w:rPr>
+        <w:rFonts w:ascii="Courier New" w:hAnsi="Courier New" w:cs="Courier New" w:hint="default"/>
+      </w:rPr>
+    </w:lvl>
+    <w:lvl w:ilvl="2" w:tplc="04090005" w:tentative="1">
+      <w:start w:val="1"/>
+      <w:numFmt w:val="bullet"/>
+      <w:lvlText w:val=""/>
+      <w:lvlJc w:val="left"/>
+      <w:pPr>
+        <w:ind w:left="2160" w:hanging="360"/>
+      </w:pPr>
+      <w:rPr>
+        <w:rFonts w:ascii="Wingdings" w:hAnsi="Wingdings" w:hint="default"/>
+      </w:rPr>
+    </w:lvl>
+    <w:lvl w:ilvl="3" w:tplc="04090001" w:tentative="1">
+      <w:start w:val="1"/>
+      <w:numFmt w:val="bullet"/>
+      <w:lvlText w:val=""/>
+      <w:lvlJc w:val="left"/>
+      <w:pPr>
+        <w:ind w:left="2880" w:hanging="360"/>
+      </w:pPr>
+      <w:rPr>
+        <w:rFonts w:ascii="Symbol" w:hAnsi="Symbol" w:hint="default"/>
+      </w:rPr>
+    </w:lvl>
+    <w:lvl w:ilvl="4" w:tplc="04090003" w:tentative="1">
+      <w:start w:val="1"/>
+      <w:numFmt w:val="bullet"/>
+      <w:lvlText w:val="o"/>
+      <w:lvlJc w:val="left"/>
+      <w:pPr>
+        <w:ind w:left="3600" w:hanging="360"/>
+      </w:pPr>
+      <w:rPr>
+        <w:rFonts w:ascii="Courier New" w:hAnsi="Courier New" w:cs="Courier New" w:hint="default"/>
+      </w:rPr>
+    </w:lvl>
+    <w:lvl w:ilvl="5" w:tplc="04090005" w:tentative="1">
+      <w:start w:val="1"/>
+      <w:numFmt w:val="bullet"/>
+      <w:lvlText w:val=""/>
+      <w:lvlJc w:val="left"/>
+      <w:pPr>
+        <w:ind w:left="4320" w:hanging="360"/>
+      </w:pPr>
+      <w:rPr>
+        <w:rFonts w:ascii="Wingdings" w:hAnsi="Wingdings" w:hint="default"/>
+      </w:rPr>
+    </w:lvl>
+    <w:lvl w:ilvl="6" w:tplc="04090001" w:tentative="1">
+      <w:start w:val="1"/>
+      <w:numFmt w:val="bullet"/>
+      <w:lvlText w:val=""/>
+      <w:lvlJc w:val="left"/>
+      <w:pPr>
+        <w:ind w:left="5040" w:hanging="360"/>
+      </w:pPr>
+      <w:rPr>
+        <w:rFonts w:ascii="Symbol" w:hAnsi="Symbol" w:hint="default"/>
+      </w:rPr>
+    </w:lvl>
+    <w:lvl w:ilvl="7" w:tplc="04090003" w:tentative="1">
+      <w:start w:val="1"/>
+      <w:numFmt w:val="bullet"/>
+      <w:lvlText w:val="o"/>
+      <w:lvlJc w:val="left"/>
+      <w:pPr>
+        <w:ind w:left="5760" w:hanging="360"/>
+      </w:pPr>
+      <w:rPr>
+        <w:rFonts w:ascii="Courier New" w:hAnsi="Courier New" w:cs="Courier New" w:hint="default"/>
+      </w:rPr>
+    </w:lvl>
+    <w:lvl w:ilvl="8" w:tplc="04090005" w:tentative="1">
+      <w:start w:val="1"/>
+      <w:numFmt w:val="bullet"/>
+      <w:lvlText w:val=""/>
+      <w:lvlJc w:val="left"/>
+      <w:pPr>
+        <w:ind w:left="6480" w:hanging="360"/>
+      </w:pPr>
+      <w:rPr>
+        <w:rFonts w:ascii="Wingdings" w:hAnsi="Wingdings" w:hint="default"/>
+      </w:rPr>
+    </w:lvl>
+  </w:abstractNum>
   <w:num w:numId="1">
     <w:abstractNumId w:val="0"/>
+  </w:num>
+  <w:num w:numId="2">
+    <w:abstractNumId w:val="1"/>
+  </w:num>
+  <w:num w:numId="3">
+    <w:abstractNumId w:val="2"/>
   </w:num>
 </w:numbering>
 </file>
 
 <file path=word/styles.xml><?xml version="1.0" encoding="utf-8"?>
-<w:styles xmlns:r="http://schemas.openxmlformats.org/officeDocument/2006/relationships" xmlns:w="http://schemas.openxmlformats.org/wordprocessingml/2006/main">
+<w:styles xmlns:mc="http://schemas.openxmlformats.org/markup-compatibility/2006" xmlns:r="http://schemas.openxmlformats.org/officeDocument/2006/relationships" xmlns:w="http://schemas.openxmlformats.org/wordprocessingml/2006/main" xmlns:w14="http://schemas.microsoft.com/office/word/2010/wordml" xmlns:w15="http://schemas.microsoft.com/office/word/2012/wordml" xmlns:w16cex="http://schemas.microsoft.com/office/word/2018/wordml/cex" xmlns:w16cid="http://schemas.microsoft.com/office/word/2016/wordml/cid" xmlns:w16="http://schemas.microsoft.com/office/word/2018/wordml" xmlns:w16se="http://schemas.microsoft.com/office/word/2015/wordml/symex" mc:Ignorable="w14 w15 w16se w16cid w16 w16cex">
   <w:docDefaults>
     <w:rPrDefault>
       <w:rPr>
@@ -308,144 +567,383 @@
       </w:pPr>
     </w:pPrDefault>
   </w:docDefaults>
-  <w:latentStyles w:defLockedState="0" w:defUIPriority="99" w:defSemiHidden="1" w:defUnhideWhenUsed="1" w:defQFormat="0" w:count="267">
-    <w:lsdException w:name="Normal" w:semiHidden="0" w:uiPriority="0" w:unhideWhenUsed="0" w:qFormat="1"/>
-    <w:lsdException w:name="heading 1" w:semiHidden="0" w:uiPriority="9" w:unhideWhenUsed="0" w:qFormat="1"/>
-    <w:lsdException w:name="heading 2" w:uiPriority="9" w:qFormat="1"/>
-    <w:lsdException w:name="heading 3" w:uiPriority="9" w:qFormat="1"/>
-    <w:lsdException w:name="heading 4" w:uiPriority="9" w:qFormat="1"/>
-    <w:lsdException w:name="heading 5" w:uiPriority="9" w:qFormat="1"/>
-    <w:lsdException w:name="heading 6" w:uiPriority="9" w:qFormat="1"/>
-    <w:lsdException w:name="heading 7" w:uiPriority="9" w:qFormat="1"/>
-    <w:lsdException w:name="heading 8" w:uiPriority="9" w:qFormat="1"/>
-    <w:lsdException w:name="heading 9" w:uiPriority="9" w:qFormat="1"/>
-    <w:lsdException w:name="toc 1" w:uiPriority="39"/>
-    <w:lsdException w:name="toc 2" w:uiPriority="39"/>
-    <w:lsdException w:name="toc 3" w:uiPriority="39"/>
-    <w:lsdException w:name="toc 4" w:uiPriority="39"/>
-    <w:lsdException w:name="toc 5" w:uiPriority="39"/>
-    <w:lsdException w:name="toc 6" w:uiPriority="39"/>
-    <w:lsdException w:name="toc 7" w:uiPriority="39"/>
-    <w:lsdException w:name="toc 8" w:uiPriority="39"/>
-    <w:lsdException w:name="toc 9" w:uiPriority="39"/>
-    <w:lsdException w:name="caption" w:uiPriority="35" w:qFormat="1"/>
-    <w:lsdException w:name="Title" w:semiHidden="0" w:uiPriority="10" w:unhideWhenUsed="0" w:qFormat="1"/>
-    <w:lsdException w:name="Default Paragraph Font" w:uiPriority="1"/>
-    <w:lsdException w:name="Subtitle" w:semiHidden="0" w:uiPriority="11" w:unhideWhenUsed="0" w:qFormat="1"/>
-    <w:lsdException w:name="Strong" w:semiHidden="0" w:uiPriority="22" w:unhideWhenUsed="0" w:qFormat="1"/>
-    <w:lsdException w:name="Emphasis" w:semiHidden="0" w:uiPriority="20" w:unhideWhenUsed="0" w:qFormat="1"/>
-    <w:lsdException w:name="Table Grid" w:semiHidden="0" w:uiPriority="59" w:unhideWhenUsed="0"/>
-    <w:lsdException w:name="Placeholder Text" w:unhideWhenUsed="0"/>
-    <w:lsdException w:name="No Spacing" w:semiHidden="0" w:uiPriority="1" w:unhideWhenUsed="0" w:qFormat="1"/>
-    <w:lsdException w:name="Light Shading" w:semiHidden="0" w:uiPriority="60" w:unhideWhenUsed="0"/>
-    <w:lsdException w:name="Light List" w:semiHidden="0" w:uiPriority="61" w:unhideWhenUsed="0"/>
-    <w:lsdException w:name="Light Grid" w:semiHidden="0" w:uiPriority="62" w:unhideWhenUsed="0"/>
-    <w:lsdException w:name="Medium Shading 1" w:semiHidden="0" w:uiPriority="63" w:unhideWhenUsed="0"/>
-    <w:lsdException w:name="Medium Shading 2" w:semiHidden="0" w:uiPriority="64" w:unhideWhenUsed="0"/>
-    <w:lsdException w:name="Medium List 1" w:semiHidden="0" w:uiPriority="65" w:unhideWhenUsed="0"/>
-    <w:lsdException w:name="Medium List 2" w:semiHidden="0" w:uiPriority="66" w:unhideWhenUsed="0"/>
-    <w:lsdException w:name="Medium Grid 1" w:semiHidden="0" w:uiPriority="67" w:unhideWhenUsed="0"/>
-    <w:lsdException w:name="Medium Grid 2" w:semiHidden="0" w:uiPriority="68" w:unhideWhenUsed="0"/>
-    <w:lsdException w:name="Medium Grid 3" w:semiHidden="0" w:uiPriority="69" w:unhideWhenUsed="0"/>
-    <w:lsdException w:name="Dark List" w:semiHidden="0" w:uiPriority="70" w:unhideWhenUsed="0"/>
-    <w:lsdException w:name="Colorful Shading" w:semiHidden="0" w:uiPriority="71" w:unhideWhenUsed="0"/>
-    <w:lsdException w:name="Colorful List" w:semiHidden="0" w:uiPriority="72" w:unhideWhenUsed="0"/>
-    <w:lsdException w:name="Colorful Grid" w:semiHidden="0" w:uiPriority="73" w:unhideWhenUsed="0"/>
-    <w:lsdException w:name="Light Shading Accent 1" w:semiHidden="0" w:uiPriority="60" w:unhideWhenUsed="0"/>
-    <w:lsdException w:name="Light List Accent 1" w:semiHidden="0" w:uiPriority="61" w:unhideWhenUsed="0"/>
-    <w:lsdException w:name="Light Grid Accent 1" w:semiHidden="0" w:uiPriority="62" w:unhideWhenUsed="0"/>
-    <w:lsdException w:name="Medium Shading 1 Accent 1" w:semiHidden="0" w:uiPriority="63" w:unhideWhenUsed="0"/>
-    <w:lsdException w:name="Medium Shading 2 Accent 1" w:semiHidden="0" w:uiPriority="64" w:unhideWhenUsed="0"/>
-    <w:lsdException w:name="Medium List 1 Accent 1" w:semiHidden="0" w:uiPriority="65" w:unhideWhenUsed="0"/>
-    <w:lsdException w:name="Revision" w:unhideWhenUsed="0"/>
-    <w:lsdException w:name="List Paragraph" w:semiHidden="0" w:uiPriority="34" w:unhideWhenUsed="0" w:qFormat="1"/>
-    <w:lsdException w:name="Quote" w:semiHidden="0" w:uiPriority="29" w:unhideWhenUsed="0" w:qFormat="1"/>
-    <w:lsdException w:name="Intense Quote" w:semiHidden="0" w:uiPriority="30" w:unhideWhenUsed="0" w:qFormat="1"/>
-    <w:lsdException w:name="Medium List 2 Accent 1" w:semiHidden="0" w:uiPriority="66" w:unhideWhenUsed="0"/>
-    <w:lsdException w:name="Medium Grid 1 Accent 1" w:semiHidden="0" w:uiPriority="67" w:unhideWhenUsed="0"/>
-    <w:lsdException w:name="Medium Grid 2 Accent 1" w:semiHidden="0" w:uiPriority="68" w:unhideWhenUsed="0"/>
-    <w:lsdException w:name="Medium Grid 3 Accent 1" w:semiHidden="0" w:uiPriority="69" w:unhideWhenUsed="0"/>
-    <w:lsdException w:name="Dark List Accent 1" w:semiHidden="0" w:uiPriority="70" w:unhideWhenUsed="0"/>
-    <w:lsdException w:name="Colorful Shading Accent 1" w:semiHidden="0" w:uiPriority="71" w:unhideWhenUsed="0"/>
-    <w:lsdException w:name="Colorful List Accent 1" w:semiHidden="0" w:uiPriority="72" w:unhideWhenUsed="0"/>
-    <w:lsdException w:name="Colorful Grid Accent 1" w:semiHidden="0" w:uiPriority="73" w:unhideWhenUsed="0"/>
-    <w:lsdException w:name="Light Shading Accent 2" w:semiHidden="0" w:uiPriority="60" w:unhideWhenUsed="0"/>
-    <w:lsdException w:name="Light List Accent 2" w:semiHidden="0" w:uiPriority="61" w:unhideWhenUsed="0"/>
-    <w:lsdException w:name="Light Grid Accent 2" w:semiHidden="0" w:uiPriority="62" w:unhideWhenUsed="0"/>
-    <w:lsdException w:name="Medium Shading 1 Accent 2" w:semiHidden="0" w:uiPriority="63" w:unhideWhenUsed="0"/>
-    <w:lsdException w:name="Medium Shading 2 Accent 2" w:semiHidden="0" w:uiPriority="64" w:unhideWhenUsed="0"/>
-    <w:lsdException w:name="Medium List 1 Accent 2" w:semiHidden="0" w:uiPriority="65" w:unhideWhenUsed="0"/>
-    <w:lsdException w:name="Medium List 2 Accent 2" w:semiHidden="0" w:uiPriority="66" w:unhideWhenUsed="0"/>
-    <w:lsdException w:name="Medium Grid 1 Accent 2" w:semiHidden="0" w:uiPriority="67" w:unhideWhenUsed="0"/>
-    <w:lsdException w:name="Medium Grid 2 Accent 2" w:semiHidden="0" w:uiPriority="68" w:unhideWhenUsed="0"/>
-    <w:lsdException w:name="Medium Grid 3 Accent 2" w:semiHidden="0" w:uiPriority="69" w:unhideWhenUsed="0"/>
-    <w:lsdException w:name="Dark List Accent 2" w:semiHidden="0" w:uiPriority="70" w:unhideWhenUsed="0"/>
-    <w:lsdException w:name="Colorful Shading Accent 2" w:semiHidden="0" w:uiPriority="71" w:unhideWhenUsed="0"/>
-    <w:lsdException w:name="Colorful List Accent 2" w:semiHidden="0" w:uiPriority="72" w:unhideWhenUsed="0"/>
-    <w:lsdException w:name="Colorful Grid Accent 2" w:semiHidden="0" w:uiPriority="73" w:unhideWhenUsed="0"/>
-    <w:lsdException w:name="Light Shading Accent 3" w:semiHidden="0" w:uiPriority="60" w:unhideWhenUsed="0"/>
-    <w:lsdException w:name="Light List Accent 3" w:semiHidden="0" w:uiPriority="61" w:unhideWhenUsed="0"/>
-    <w:lsdException w:name="Light Grid Accent 3" w:semiHidden="0" w:uiPriority="62" w:unhideWhenUsed="0"/>
-    <w:lsdException w:name="Medium Shading 1 Accent 3" w:semiHidden="0" w:uiPriority="63" w:unhideWhenUsed="0"/>
-    <w:lsdException w:name="Medium Shading 2 Accent 3" w:semiHidden="0" w:uiPriority="64" w:unhideWhenUsed="0"/>
-    <w:lsdException w:name="Medium List 1 Accent 3" w:semiHidden="0" w:uiPriority="65" w:unhideWhenUsed="0"/>
-    <w:lsdException w:name="Medium List 2 Accent 3" w:semiHidden="0" w:uiPriority="66" w:unhideWhenUsed="0"/>
-    <w:lsdException w:name="Medium Grid 1 Accent 3" w:semiHidden="0" w:uiPriority="67" w:unhideWhenUsed="0"/>
-    <w:lsdException w:name="Medium Grid 2 Accent 3" w:semiHidden="0" w:uiPriority="68" w:unhideWhenUsed="0"/>
-    <w:lsdException w:name="Medium Grid 3 Accent 3" w:semiHidden="0" w:uiPriority="69" w:unhideWhenUsed="0"/>
-    <w:lsdException w:name="Dark List Accent 3" w:semiHidden="0" w:uiPriority="70" w:unhideWhenUsed="0"/>
-    <w:lsdException w:name="Colorful Shading Accent 3" w:semiHidden="0" w:uiPriority="71" w:unhideWhenUsed="0"/>
-    <w:lsdException w:name="Colorful List Accent 3" w:semiHidden="0" w:uiPriority="72" w:unhideWhenUsed="0"/>
-    <w:lsdException w:name="Colorful Grid Accent 3" w:semiHidden="0" w:uiPriority="73" w:unhideWhenUsed="0"/>
-    <w:lsdException w:name="Light Shading Accent 4" w:semiHidden="0" w:uiPriority="60" w:unhideWhenUsed="0"/>
-    <w:lsdException w:name="Light List Accent 4" w:semiHidden="0" w:uiPriority="61" w:unhideWhenUsed="0"/>
-    <w:lsdException w:name="Light Grid Accent 4" w:semiHidden="0" w:uiPriority="62" w:unhideWhenUsed="0"/>
-    <w:lsdException w:name="Medium Shading 1 Accent 4" w:semiHidden="0" w:uiPriority="63" w:unhideWhenUsed="0"/>
-    <w:lsdException w:name="Medium Shading 2 Accent 4" w:semiHidden="0" w:uiPriority="64" w:unhideWhenUsed="0"/>
-    <w:lsdException w:name="Medium List 1 Accent 4" w:semiHidden="0" w:uiPriority="65" w:unhideWhenUsed="0"/>
-    <w:lsdException w:name="Medium List 2 Accent 4" w:semiHidden="0" w:uiPriority="66" w:unhideWhenUsed="0"/>
-    <w:lsdException w:name="Medium Grid 1 Accent 4" w:semiHidden="0" w:uiPriority="67" w:unhideWhenUsed="0"/>
-    <w:lsdException w:name="Medium Grid 2 Accent 4" w:semiHidden="0" w:uiPriority="68" w:unhideWhenUsed="0"/>
-    <w:lsdException w:name="Medium Grid 3 Accent 4" w:semiHidden="0" w:uiPriority="69" w:unhideWhenUsed="0"/>
-    <w:lsdException w:name="Dark List Accent 4" w:semiHidden="0" w:uiPriority="70" w:unhideWhenUsed="0"/>
-    <w:lsdException w:name="Colorful Shading Accent 4" w:semiHidden="0" w:uiPriority="71" w:unhideWhenUsed="0"/>
-    <w:lsdException w:name="Colorful List Accent 4" w:semiHidden="0" w:uiPriority="72" w:unhideWhenUsed="0"/>
-    <w:lsdException w:name="Colorful Grid Accent 4" w:semiHidden="0" w:uiPriority="73" w:unhideWhenUsed="0"/>
-    <w:lsdException w:name="Light Shading Accent 5" w:semiHidden="0" w:uiPriority="60" w:unhideWhenUsed="0"/>
-    <w:lsdException w:name="Light List Accent 5" w:semiHidden="0" w:uiPriority="61" w:unhideWhenUsed="0"/>
-    <w:lsdException w:name="Light Grid Accent 5" w:semiHidden="0" w:uiPriority="62" w:unhideWhenUsed="0"/>
-    <w:lsdException w:name="Medium Shading 1 Accent 5" w:semiHidden="0" w:uiPriority="63" w:unhideWhenUsed="0"/>
-    <w:lsdException w:name="Medium Shading 2 Accent 5" w:semiHidden="0" w:uiPriority="64" w:unhideWhenUsed="0"/>
-    <w:lsdException w:name="Medium List 1 Accent 5" w:semiHidden="0" w:uiPriority="65" w:unhideWhenUsed="0"/>
-    <w:lsdException w:name="Medium List 2 Accent 5" w:semiHidden="0" w:uiPriority="66" w:unhideWhenUsed="0"/>
-    <w:lsdException w:name="Medium Grid 1 Accent 5" w:semiHidden="0" w:uiPriority="67" w:unhideWhenUsed="0"/>
-    <w:lsdException w:name="Medium Grid 2 Accent 5" w:semiHidden="0" w:uiPriority="68" w:unhideWhenUsed="0"/>
-    <w:lsdException w:name="Medium Grid 3 Accent 5" w:semiHidden="0" w:uiPriority="69" w:unhideWhenUsed="0"/>
-    <w:lsdException w:name="Dark List Accent 5" w:semiHidden="0" w:uiPriority="70" w:unhideWhenUsed="0"/>
-    <w:lsdException w:name="Colorful Shading Accent 5" w:semiHidden="0" w:uiPriority="71" w:unhideWhenUsed="0"/>
-    <w:lsdException w:name="Colorful List Accent 5" w:semiHidden="0" w:uiPriority="72" w:unhideWhenUsed="0"/>
-    <w:lsdException w:name="Colorful Grid Accent 5" w:semiHidden="0" w:uiPriority="73" w:unhideWhenUsed="0"/>
-    <w:lsdException w:name="Light Shading Accent 6" w:semiHidden="0" w:uiPriority="60" w:unhideWhenUsed="0"/>
-    <w:lsdException w:name="Light List Accent 6" w:semiHidden="0" w:uiPriority="61" w:unhideWhenUsed="0"/>
-    <w:lsdException w:name="Light Grid Accent 6" w:semiHidden="0" w:uiPriority="62" w:unhideWhenUsed="0"/>
-    <w:lsdException w:name="Medium Shading 1 Accent 6" w:semiHidden="0" w:uiPriority="63" w:unhideWhenUsed="0"/>
-    <w:lsdException w:name="Medium Shading 2 Accent 6" w:semiHidden="0" w:uiPriority="64" w:unhideWhenUsed="0"/>
-    <w:lsdException w:name="Medium List 1 Accent 6" w:semiHidden="0" w:uiPriority="65" w:unhideWhenUsed="0"/>
-    <w:lsdException w:name="Medium List 2 Accent 6" w:semiHidden="0" w:uiPriority="66" w:unhideWhenUsed="0"/>
-    <w:lsdException w:name="Medium Grid 1 Accent 6" w:semiHidden="0" w:uiPriority="67" w:unhideWhenUsed="0"/>
-    <w:lsdException w:name="Medium Grid 2 Accent 6" w:semiHidden="0" w:uiPriority="68" w:unhideWhenUsed="0"/>
-    <w:lsdException w:name="Medium Grid 3 Accent 6" w:semiHidden="0" w:uiPriority="69" w:unhideWhenUsed="0"/>
-    <w:lsdException w:name="Dark List Accent 6" w:semiHidden="0" w:uiPriority="70" w:unhideWhenUsed="0"/>
-    <w:lsdException w:name="Colorful Shading Accent 6" w:semiHidden="0" w:uiPriority="71" w:unhideWhenUsed="0"/>
-    <w:lsdException w:name="Colorful List Accent 6" w:semiHidden="0" w:uiPriority="72" w:unhideWhenUsed="0"/>
-    <w:lsdException w:name="Colorful Grid Accent 6" w:semiHidden="0" w:uiPriority="73" w:unhideWhenUsed="0"/>
-    <w:lsdException w:name="Subtle Emphasis" w:semiHidden="0" w:uiPriority="19" w:unhideWhenUsed="0" w:qFormat="1"/>
-    <w:lsdException w:name="Intense Emphasis" w:semiHidden="0" w:uiPriority="21" w:unhideWhenUsed="0" w:qFormat="1"/>
-    <w:lsdException w:name="Subtle Reference" w:semiHidden="0" w:uiPriority="31" w:unhideWhenUsed="0" w:qFormat="1"/>
-    <w:lsdException w:name="Intense Reference" w:semiHidden="0" w:uiPriority="32" w:unhideWhenUsed="0" w:qFormat="1"/>
-    <w:lsdException w:name="Book Title" w:semiHidden="0" w:uiPriority="33" w:unhideWhenUsed="0" w:qFormat="1"/>
-    <w:lsdException w:name="Bibliography" w:uiPriority="37"/>
-    <w:lsdException w:name="TOC Heading" w:uiPriority="39" w:qFormat="1"/>
+  <w:latentStyles w:defLockedState="0" w:defUIPriority="99" w:defSemiHidden="0" w:defUnhideWhenUsed="0" w:defQFormat="0" w:count="376">
+    <w:lsdException w:name="Normal" w:uiPriority="0" w:qFormat="1"/>
+    <w:lsdException w:name="heading 1" w:uiPriority="9" w:qFormat="1"/>
+    <w:lsdException w:name="heading 2" w:semiHidden="1" w:uiPriority="9" w:unhideWhenUsed="1" w:qFormat="1"/>
+    <w:lsdException w:name="heading 3" w:semiHidden="1" w:uiPriority="9" w:unhideWhenUsed="1" w:qFormat="1"/>
+    <w:lsdException w:name="heading 4" w:semiHidden="1" w:uiPriority="9" w:unhideWhenUsed="1" w:qFormat="1"/>
+    <w:lsdException w:name="heading 5" w:semiHidden="1" w:uiPriority="9" w:unhideWhenUsed="1" w:qFormat="1"/>
+    <w:lsdException w:name="heading 6" w:semiHidden="1" w:uiPriority="9" w:unhideWhenUsed="1" w:qFormat="1"/>
+    <w:lsdException w:name="heading 7" w:semiHidden="1" w:uiPriority="9" w:unhideWhenUsed="1" w:qFormat="1"/>
+    <w:lsdException w:name="heading 8" w:semiHidden="1" w:uiPriority="9" w:unhideWhenUsed="1" w:qFormat="1"/>
+    <w:lsdException w:name="heading 9" w:semiHidden="1" w:uiPriority="9" w:unhideWhenUsed="1" w:qFormat="1"/>
+    <w:lsdException w:name="index 1" w:semiHidden="1" w:unhideWhenUsed="1"/>
+    <w:lsdException w:name="index 2" w:semiHidden="1" w:unhideWhenUsed="1"/>
+    <w:lsdException w:name="index 3" w:semiHidden="1" w:unhideWhenUsed="1"/>
+    <w:lsdException w:name="index 4" w:semiHidden="1" w:unhideWhenUsed="1"/>
+    <w:lsdException w:name="index 5" w:semiHidden="1" w:unhideWhenUsed="1"/>
+    <w:lsdException w:name="index 6" w:semiHidden="1" w:unhideWhenUsed="1"/>
+    <w:lsdException w:name="index 7" w:semiHidden="1" w:unhideWhenUsed="1"/>
+    <w:lsdException w:name="index 8" w:semiHidden="1" w:unhideWhenUsed="1"/>
+    <w:lsdException w:name="index 9" w:semiHidden="1" w:unhideWhenUsed="1"/>
+    <w:lsdException w:name="toc 1" w:semiHidden="1" w:uiPriority="39" w:unhideWhenUsed="1"/>
+    <w:lsdException w:name="toc 2" w:semiHidden="1" w:uiPriority="39" w:unhideWhenUsed="1"/>
+    <w:lsdException w:name="toc 3" w:semiHidden="1" w:uiPriority="39" w:unhideWhenUsed="1"/>
+    <w:lsdException w:name="toc 4" w:semiHidden="1" w:uiPriority="39" w:unhideWhenUsed="1"/>
+    <w:lsdException w:name="toc 5" w:semiHidden="1" w:uiPriority="39" w:unhideWhenUsed="1"/>
+    <w:lsdException w:name="toc 6" w:semiHidden="1" w:uiPriority="39" w:unhideWhenUsed="1"/>
+    <w:lsdException w:name="toc 7" w:semiHidden="1" w:uiPriority="39" w:unhideWhenUsed="1"/>
+    <w:lsdException w:name="toc 8" w:semiHidden="1" w:uiPriority="39" w:unhideWhenUsed="1"/>
+    <w:lsdException w:name="toc 9" w:semiHidden="1" w:uiPriority="39" w:unhideWhenUsed="1"/>
+    <w:lsdException w:name="Normal Indent" w:semiHidden="1" w:unhideWhenUsed="1"/>
+    <w:lsdException w:name="footnote text" w:semiHidden="1" w:unhideWhenUsed="1"/>
+    <w:lsdException w:name="annotation text" w:semiHidden="1" w:unhideWhenUsed="1"/>
+    <w:lsdException w:name="header" w:semiHidden="1" w:unhideWhenUsed="1"/>
+    <w:lsdException w:name="footer" w:semiHidden="1" w:unhideWhenUsed="1"/>
+    <w:lsdException w:name="index heading" w:semiHidden="1" w:unhideWhenUsed="1"/>
+    <w:lsdException w:name="caption" w:semiHidden="1" w:uiPriority="35" w:unhideWhenUsed="1" w:qFormat="1"/>
+    <w:lsdException w:name="table of figures" w:semiHidden="1" w:unhideWhenUsed="1"/>
+    <w:lsdException w:name="envelope address" w:semiHidden="1" w:unhideWhenUsed="1"/>
+    <w:lsdException w:name="envelope return" w:semiHidden="1" w:unhideWhenUsed="1"/>
+    <w:lsdException w:name="footnote reference" w:semiHidden="1" w:unhideWhenUsed="1"/>
+    <w:lsdException w:name="annotation reference" w:semiHidden="1" w:unhideWhenUsed="1"/>
+    <w:lsdException w:name="line number" w:semiHidden="1" w:unhideWhenUsed="1"/>
+    <w:lsdException w:name="page number" w:semiHidden="1" w:unhideWhenUsed="1"/>
+    <w:lsdException w:name="endnote reference" w:semiHidden="1" w:unhideWhenUsed="1"/>
+    <w:lsdException w:name="endnote text" w:semiHidden="1" w:unhideWhenUsed="1"/>
+    <w:lsdException w:name="table of authorities" w:semiHidden="1" w:unhideWhenUsed="1"/>
+    <w:lsdException w:name="macro" w:semiHidden="1" w:unhideWhenUsed="1"/>
+    <w:lsdException w:name="toa heading" w:semiHidden="1" w:unhideWhenUsed="1"/>
+    <w:lsdException w:name="List" w:semiHidden="1" w:unhideWhenUsed="1"/>
+    <w:lsdException w:name="List Bullet" w:semiHidden="1" w:unhideWhenUsed="1"/>
+    <w:lsdException w:name="List Number" w:semiHidden="1" w:unhideWhenUsed="1"/>
+    <w:lsdException w:name="List 2" w:semiHidden="1" w:unhideWhenUsed="1"/>
+    <w:lsdException w:name="List 3" w:semiHidden="1" w:unhideWhenUsed="1"/>
+    <w:lsdException w:name="List 4" w:semiHidden="1" w:unhideWhenUsed="1"/>
+    <w:lsdException w:name="List 5" w:semiHidden="1" w:unhideWhenUsed="1"/>
+    <w:lsdException w:name="List Bullet 2" w:semiHidden="1" w:unhideWhenUsed="1"/>
+    <w:lsdException w:name="List Bullet 3" w:semiHidden="1" w:unhideWhenUsed="1"/>
+    <w:lsdException w:name="List Bullet 4" w:semiHidden="1" w:unhideWhenUsed="1"/>
+    <w:lsdException w:name="List Bullet 5" w:semiHidden="1" w:unhideWhenUsed="1"/>
+    <w:lsdException w:name="List Number 2" w:semiHidden="1" w:unhideWhenUsed="1"/>
+    <w:lsdException w:name="List Number 3" w:semiHidden="1" w:unhideWhenUsed="1"/>
+    <w:lsdException w:name="List Number 4" w:semiHidden="1" w:unhideWhenUsed="1"/>
+    <w:lsdException w:name="List Number 5" w:semiHidden="1" w:unhideWhenUsed="1"/>
+    <w:lsdException w:name="Title" w:uiPriority="10" w:qFormat="1"/>
+    <w:lsdException w:name="Closing" w:semiHidden="1" w:unhideWhenUsed="1"/>
+    <w:lsdException w:name="Signature" w:semiHidden="1" w:unhideWhenUsed="1"/>
+    <w:lsdException w:name="Default Paragraph Font" w:semiHidden="1" w:uiPriority="1" w:unhideWhenUsed="1"/>
+    <w:lsdException w:name="Body Text" w:semiHidden="1" w:unhideWhenUsed="1"/>
+    <w:lsdException w:name="Body Text Indent" w:semiHidden="1" w:unhideWhenUsed="1"/>
+    <w:lsdException w:name="List Continue" w:semiHidden="1" w:unhideWhenUsed="1"/>
+    <w:lsdException w:name="List Continue 2" w:semiHidden="1" w:unhideWhenUsed="1"/>
+    <w:lsdException w:name="List Continue 3" w:semiHidden="1" w:unhideWhenUsed="1"/>
+    <w:lsdException w:name="List Continue 4" w:semiHidden="1" w:unhideWhenUsed="1"/>
+    <w:lsdException w:name="List Continue 5" w:semiHidden="1" w:unhideWhenUsed="1"/>
+    <w:lsdException w:name="Message Header" w:semiHidden="1" w:unhideWhenUsed="1"/>
+    <w:lsdException w:name="Subtitle" w:uiPriority="11" w:qFormat="1"/>
+    <w:lsdException w:name="Salutation" w:semiHidden="1" w:unhideWhenUsed="1"/>
+    <w:lsdException w:name="Date" w:semiHidden="1" w:unhideWhenUsed="1"/>
+    <w:lsdException w:name="Body Text First Indent" w:semiHidden="1" w:unhideWhenUsed="1"/>
+    <w:lsdException w:name="Body Text First Indent 2" w:semiHidden="1" w:unhideWhenUsed="1"/>
+    <w:lsdException w:name="Note Heading" w:semiHidden="1" w:unhideWhenUsed="1"/>
+    <w:lsdException w:name="Body Text 2" w:semiHidden="1" w:unhideWhenUsed="1"/>
+    <w:lsdException w:name="Body Text 3" w:semiHidden="1" w:unhideWhenUsed="1"/>
+    <w:lsdException w:name="Body Text Indent 2" w:semiHidden="1" w:unhideWhenUsed="1"/>
+    <w:lsdException w:name="Body Text Indent 3" w:semiHidden="1" w:unhideWhenUsed="1"/>
+    <w:lsdException w:name="Block Text" w:semiHidden="1" w:unhideWhenUsed="1"/>
+    <w:lsdException w:name="Hyperlink" w:semiHidden="1" w:unhideWhenUsed="1"/>
+    <w:lsdException w:name="FollowedHyperlink" w:semiHidden="1" w:unhideWhenUsed="1"/>
+    <w:lsdException w:name="Strong" w:uiPriority="22" w:qFormat="1"/>
+    <w:lsdException w:name="Emphasis" w:uiPriority="20" w:qFormat="1"/>
+    <w:lsdException w:name="Document Map" w:semiHidden="1" w:unhideWhenUsed="1"/>
+    <w:lsdException w:name="Plain Text" w:semiHidden="1" w:unhideWhenUsed="1"/>
+    <w:lsdException w:name="E-mail Signature" w:semiHidden="1" w:unhideWhenUsed="1"/>
+    <w:lsdException w:name="HTML Top of Form" w:semiHidden="1" w:unhideWhenUsed="1"/>
+    <w:lsdException w:name="HTML Bottom of Form" w:semiHidden="1" w:unhideWhenUsed="1"/>
+    <w:lsdException w:name="Normal (Web)" w:semiHidden="1" w:unhideWhenUsed="1"/>
+    <w:lsdException w:name="HTML Acronym" w:semiHidden="1" w:unhideWhenUsed="1"/>
+    <w:lsdException w:name="HTML Address" w:semiHidden="1" w:unhideWhenUsed="1"/>
+    <w:lsdException w:name="HTML Cite" w:semiHidden="1" w:unhideWhenUsed="1"/>
+    <w:lsdException w:name="HTML Code" w:semiHidden="1" w:unhideWhenUsed="1"/>
+    <w:lsdException w:name="HTML Definition" w:semiHidden="1" w:unhideWhenUsed="1"/>
+    <w:lsdException w:name="HTML Keyboard" w:semiHidden="1" w:unhideWhenUsed="1"/>
+    <w:lsdException w:name="HTML Preformatted" w:semiHidden="1" w:unhideWhenUsed="1"/>
+    <w:lsdException w:name="HTML Sample" w:semiHidden="1" w:unhideWhenUsed="1"/>
+    <w:lsdException w:name="HTML Typewriter" w:semiHidden="1" w:unhideWhenUsed="1"/>
+    <w:lsdException w:name="HTML Variable" w:semiHidden="1" w:unhideWhenUsed="1"/>
+    <w:lsdException w:name="Normal Table" w:semiHidden="1" w:unhideWhenUsed="1"/>
+    <w:lsdException w:name="annotation subject" w:semiHidden="1" w:unhideWhenUsed="1"/>
+    <w:lsdException w:name="No List" w:semiHidden="1" w:unhideWhenUsed="1"/>
+    <w:lsdException w:name="Outline List 1" w:semiHidden="1" w:unhideWhenUsed="1"/>
+    <w:lsdException w:name="Outline List 2" w:semiHidden="1" w:unhideWhenUsed="1"/>
+    <w:lsdException w:name="Outline List 3" w:semiHidden="1" w:unhideWhenUsed="1"/>
+    <w:lsdException w:name="Table Simple 1" w:semiHidden="1" w:unhideWhenUsed="1"/>
+    <w:lsdException w:name="Table Simple 2" w:semiHidden="1" w:unhideWhenUsed="1"/>
+    <w:lsdException w:name="Table Simple 3" w:semiHidden="1" w:unhideWhenUsed="1"/>
+    <w:lsdException w:name="Table Classic 1" w:semiHidden="1" w:unhideWhenUsed="1"/>
+    <w:lsdException w:name="Table Classic 2" w:semiHidden="1" w:unhideWhenUsed="1"/>
+    <w:lsdException w:name="Table Classic 3" w:semiHidden="1" w:unhideWhenUsed="1"/>
+    <w:lsdException w:name="Table Classic 4" w:semiHidden="1" w:unhideWhenUsed="1"/>
+    <w:lsdException w:name="Table Colorful 1" w:semiHidden="1" w:unhideWhenUsed="1"/>
+    <w:lsdException w:name="Table Colorful 2" w:semiHidden="1" w:unhideWhenUsed="1"/>
+    <w:lsdException w:name="Table Colorful 3" w:semiHidden="1" w:unhideWhenUsed="1"/>
+    <w:lsdException w:name="Table Columns 1" w:semiHidden="1" w:unhideWhenUsed="1"/>
+    <w:lsdException w:name="Table Columns 2" w:semiHidden="1" w:unhideWhenUsed="1"/>
+    <w:lsdException w:name="Table Columns 3" w:semiHidden="1" w:unhideWhenUsed="1"/>
+    <w:lsdException w:name="Table Columns 4" w:semiHidden="1" w:unhideWhenUsed="1"/>
+    <w:lsdException w:name="Table Columns 5" w:semiHidden="1" w:unhideWhenUsed="1"/>
+    <w:lsdException w:name="Table Grid 1" w:semiHidden="1" w:unhideWhenUsed="1"/>
+    <w:lsdException w:name="Table Grid 2" w:semiHidden="1" w:unhideWhenUsed="1"/>
+    <w:lsdException w:name="Table Grid 3" w:semiHidden="1" w:unhideWhenUsed="1"/>
+    <w:lsdException w:name="Table Grid 4" w:semiHidden="1" w:unhideWhenUsed="1"/>
+    <w:lsdException w:name="Table Grid 5" w:semiHidden="1" w:unhideWhenUsed="1"/>
+    <w:lsdException w:name="Table Grid 6" w:semiHidden="1" w:unhideWhenUsed="1"/>
+    <w:lsdException w:name="Table Grid 7" w:semiHidden="1" w:unhideWhenUsed="1"/>
+    <w:lsdException w:name="Table Grid 8" w:semiHidden="1" w:unhideWhenUsed="1"/>
+    <w:lsdException w:name="Table List 1" w:semiHidden="1" w:unhideWhenUsed="1"/>
+    <w:lsdException w:name="Table List 2" w:semiHidden="1" w:unhideWhenUsed="1"/>
+    <w:lsdException w:name="Table List 3" w:semiHidden="1" w:unhideWhenUsed="1"/>
+    <w:lsdException w:name="Table List 4" w:semiHidden="1" w:unhideWhenUsed="1"/>
+    <w:lsdException w:name="Table List 5" w:semiHidden="1" w:unhideWhenUsed="1"/>
+    <w:lsdException w:name="Table List 6" w:semiHidden="1" w:unhideWhenUsed="1"/>
+    <w:lsdException w:name="Table List 7" w:semiHidden="1" w:unhideWhenUsed="1"/>
+    <w:lsdException w:name="Table List 8" w:semiHidden="1" w:unhideWhenUsed="1"/>
+    <w:lsdException w:name="Table 3D effects 1" w:semiHidden="1" w:unhideWhenUsed="1"/>
+    <w:lsdException w:name="Table 3D effects 2" w:semiHidden="1" w:unhideWhenUsed="1"/>
+    <w:lsdException w:name="Table 3D effects 3" w:semiHidden="1" w:unhideWhenUsed="1"/>
+    <w:lsdException w:name="Table Contemporary" w:semiHidden="1" w:unhideWhenUsed="1"/>
+    <w:lsdException w:name="Table Elegant" w:semiHidden="1" w:unhideWhenUsed="1"/>
+    <w:lsdException w:name="Table Professional" w:semiHidden="1" w:unhideWhenUsed="1"/>
+    <w:lsdException w:name="Table Subtle 1" w:semiHidden="1" w:unhideWhenUsed="1"/>
+    <w:lsdException w:name="Table Subtle 2" w:semiHidden="1" w:unhideWhenUsed="1"/>
+    <w:lsdException w:name="Table Web 1" w:semiHidden="1" w:unhideWhenUsed="1"/>
+    <w:lsdException w:name="Table Web 2" w:semiHidden="1" w:unhideWhenUsed="1"/>
+    <w:lsdException w:name="Table Web 3" w:semiHidden="1" w:unhideWhenUsed="1"/>
+    <w:lsdException w:name="Balloon Text" w:semiHidden="1" w:unhideWhenUsed="1"/>
+    <w:lsdException w:name="Table Grid" w:semiHidden="1" w:uiPriority="59" w:unhideWhenUsed="1"/>
+    <w:lsdException w:name="Table Theme" w:semiHidden="1" w:unhideWhenUsed="1"/>
+    <w:lsdException w:name="Placeholder Text" w:semiHidden="1"/>
+    <w:lsdException w:name="No Spacing" w:uiPriority="1" w:qFormat="1"/>
+    <w:lsdException w:name="Light Shading" w:uiPriority="60"/>
+    <w:lsdException w:name="Light List" w:uiPriority="61"/>
+    <w:lsdException w:name="Light Grid" w:uiPriority="62"/>
+    <w:lsdException w:name="Medium Shading 1" w:uiPriority="63"/>
+    <w:lsdException w:name="Medium Shading 2" w:uiPriority="64"/>
+    <w:lsdException w:name="Medium List 1" w:uiPriority="65"/>
+    <w:lsdException w:name="Medium List 2" w:uiPriority="66"/>
+    <w:lsdException w:name="Medium Grid 1" w:uiPriority="67"/>
+    <w:lsdException w:name="Medium Grid 2" w:uiPriority="68"/>
+    <w:lsdException w:name="Medium Grid 3" w:uiPriority="69"/>
+    <w:lsdException w:name="Dark List" w:uiPriority="70"/>
+    <w:lsdException w:name="Colorful Shading" w:uiPriority="71"/>
+    <w:lsdException w:name="Colorful List" w:uiPriority="72"/>
+    <w:lsdException w:name="Colorful Grid" w:uiPriority="73"/>
+    <w:lsdException w:name="Light Shading Accent 1" w:uiPriority="60"/>
+    <w:lsdException w:name="Light List Accent 1" w:uiPriority="61"/>
+    <w:lsdException w:name="Light Grid Accent 1" w:uiPriority="62"/>
+    <w:lsdException w:name="Medium Shading 1 Accent 1" w:uiPriority="63"/>
+    <w:lsdException w:name="Medium Shading 2 Accent 1" w:uiPriority="64"/>
+    <w:lsdException w:name="Medium List 1 Accent 1" w:uiPriority="65"/>
+    <w:lsdException w:name="Revision" w:semiHidden="1"/>
+    <w:lsdException w:name="List Paragraph" w:uiPriority="34" w:qFormat="1"/>
+    <w:lsdException w:name="Quote" w:uiPriority="29" w:qFormat="1"/>
+    <w:lsdException w:name="Intense Quote" w:uiPriority="30" w:qFormat="1"/>
+    <w:lsdException w:name="Medium List 2 Accent 1" w:uiPriority="66"/>
+    <w:lsdException w:name="Medium Grid 1 Accent 1" w:uiPriority="67"/>
+    <w:lsdException w:name="Medium Grid 2 Accent 1" w:uiPriority="68"/>
+    <w:lsdException w:name="Medium Grid 3 Accent 1" w:uiPriority="69"/>
+    <w:lsdException w:name="Dark List Accent 1" w:uiPriority="70"/>
+    <w:lsdException w:name="Colorful Shading Accent 1" w:uiPriority="71"/>
+    <w:lsdException w:name="Colorful List Accent 1" w:uiPriority="72"/>
+    <w:lsdException w:name="Colorful Grid Accent 1" w:uiPriority="73"/>
+    <w:lsdException w:name="Light Shading Accent 2" w:uiPriority="60"/>
+    <w:lsdException w:name="Light List Accent 2" w:uiPriority="61"/>
+    <w:lsdException w:name="Light Grid Accent 2" w:uiPriority="62"/>
+    <w:lsdException w:name="Medium Shading 1 Accent 2" w:uiPriority="63"/>
+    <w:lsdException w:name="Medium Shading 2 Accent 2" w:uiPriority="64"/>
+    <w:lsdException w:name="Medium List 1 Accent 2" w:uiPriority="65"/>
+    <w:lsdException w:name="Medium List 2 Accent 2" w:uiPriority="66"/>
+    <w:lsdException w:name="Medium Grid 1 Accent 2" w:uiPriority="67"/>
+    <w:lsdException w:name="Medium Grid 2 Accent 2" w:uiPriority="68"/>
+    <w:lsdException w:name="Medium Grid 3 Accent 2" w:uiPriority="69"/>
+    <w:lsdException w:name="Dark List Accent 2" w:uiPriority="70"/>
+    <w:lsdException w:name="Colorful Shading Accent 2" w:uiPriority="71"/>
+    <w:lsdException w:name="Colorful List Accent 2" w:uiPriority="72"/>
+    <w:lsdException w:name="Colorful Grid Accent 2" w:uiPriority="73"/>
+    <w:lsdException w:name="Light Shading Accent 3" w:uiPriority="60"/>
+    <w:lsdException w:name="Light List Accent 3" w:uiPriority="61"/>
+    <w:lsdException w:name="Light Grid Accent 3" w:uiPriority="62"/>
+    <w:lsdException w:name="Medium Shading 1 Accent 3" w:uiPriority="63"/>
+    <w:lsdException w:name="Medium Shading 2 Accent 3" w:uiPriority="64"/>
+    <w:lsdException w:name="Medium List 1 Accent 3" w:uiPriority="65"/>
+    <w:lsdException w:name="Medium List 2 Accent 3" w:uiPriority="66"/>
+    <w:lsdException w:name="Medium Grid 1 Accent 3" w:uiPriority="67"/>
+    <w:lsdException w:name="Medium Grid 2 Accent 3" w:uiPriority="68"/>
+    <w:lsdException w:name="Medium Grid 3 Accent 3" w:uiPriority="69"/>
+    <w:lsdException w:name="Dark List Accent 3" w:uiPriority="70"/>
+    <w:lsdException w:name="Colorful Shading Accent 3" w:uiPriority="71"/>
+    <w:lsdException w:name="Colorful List Accent 3" w:uiPriority="72"/>
+    <w:lsdException w:name="Colorful Grid Accent 3" w:uiPriority="73"/>
+    <w:lsdException w:name="Light Shading Accent 4" w:uiPriority="60"/>
+    <w:lsdException w:name="Light List Accent 4" w:uiPriority="61"/>
+    <w:lsdException w:name="Light Grid Accent 4" w:uiPriority="62"/>
+    <w:lsdException w:name="Medium Shading 1 Accent 4" w:uiPriority="63"/>
+    <w:lsdException w:name="Medium Shading 2 Accent 4" w:uiPriority="64"/>
+    <w:lsdException w:name="Medium List 1 Accent 4" w:uiPriority="65"/>
+    <w:lsdException w:name="Medium List 2 Accent 4" w:uiPriority="66"/>
+    <w:lsdException w:name="Medium Grid 1 Accent 4" w:uiPriority="67"/>
+    <w:lsdException w:name="Medium Grid 2 Accent 4" w:uiPriority="68"/>
+    <w:lsdException w:name="Medium Grid 3 Accent 4" w:uiPriority="69"/>
+    <w:lsdException w:name="Dark List Accent 4" w:uiPriority="70"/>
+    <w:lsdException w:name="Colorful Shading Accent 4" w:uiPriority="71"/>
+    <w:lsdException w:name="Colorful List Accent 4" w:uiPriority="72"/>
+    <w:lsdException w:name="Colorful Grid Accent 4" w:uiPriority="73"/>
+    <w:lsdException w:name="Light Shading Accent 5" w:uiPriority="60"/>
+    <w:lsdException w:name="Light List Accent 5" w:uiPriority="61"/>
+    <w:lsdException w:name="Light Grid Accent 5" w:uiPriority="62"/>
+    <w:lsdException w:name="Medium Shading 1 Accent 5" w:uiPriority="63"/>
+    <w:lsdException w:name="Medium Shading 2 Accent 5" w:uiPriority="64"/>
+    <w:lsdException w:name="Medium List 1 Accent 5" w:uiPriority="65"/>
+    <w:lsdException w:name="Medium List 2 Accent 5" w:uiPriority="66"/>
+    <w:lsdException w:name="Medium Grid 1 Accent 5" w:uiPriority="67"/>
+    <w:lsdException w:name="Medium Grid 2 Accent 5" w:uiPriority="68"/>
+    <w:lsdException w:name="Medium Grid 3 Accent 5" w:uiPriority="69"/>
+    <w:lsdException w:name="Dark List Accent 5" w:uiPriority="70"/>
+    <w:lsdException w:name="Colorful Shading Accent 5" w:uiPriority="71"/>
+    <w:lsdException w:name="Colorful List Accent 5" w:uiPriority="72"/>
+    <w:lsdException w:name="Colorful Grid Accent 5" w:uiPriority="73"/>
+    <w:lsdException w:name="Light Shading Accent 6" w:uiPriority="60"/>
+    <w:lsdException w:name="Light List Accent 6" w:uiPriority="61"/>
+    <w:lsdException w:name="Light Grid Accent 6" w:uiPriority="62"/>
+    <w:lsdException w:name="Medium Shading 1 Accent 6" w:uiPriority="63"/>
+    <w:lsdException w:name="Medium Shading 2 Accent 6" w:uiPriority="64"/>
+    <w:lsdException w:name="Medium List 1 Accent 6" w:uiPriority="65"/>
+    <w:lsdException w:name="Medium List 2 Accent 6" w:uiPriority="66"/>
+    <w:lsdException w:name="Medium Grid 1 Accent 6" w:uiPriority="67"/>
+    <w:lsdException w:name="Medium Grid 2 Accent 6" w:uiPriority="68"/>
+    <w:lsdException w:name="Medium Grid 3 Accent 6" w:uiPriority="69"/>
+    <w:lsdException w:name="Dark List Accent 6" w:uiPriority="70"/>
+    <w:lsdException w:name="Colorful Shading Accent 6" w:uiPriority="71"/>
+    <w:lsdException w:name="Colorful List Accent 6" w:uiPriority="72"/>
+    <w:lsdException w:name="Colorful Grid Accent 6" w:uiPriority="73"/>
+    <w:lsdException w:name="Subtle Emphasis" w:uiPriority="19" w:qFormat="1"/>
+    <w:lsdException w:name="Intense Emphasis" w:uiPriority="21" w:qFormat="1"/>
+    <w:lsdException w:name="Subtle Reference" w:uiPriority="31" w:qFormat="1"/>
+    <w:lsdException w:name="Intense Reference" w:uiPriority="32" w:qFormat="1"/>
+    <w:lsdException w:name="Book Title" w:uiPriority="33" w:qFormat="1"/>
+    <w:lsdException w:name="Bibliography" w:semiHidden="1" w:uiPriority="37" w:unhideWhenUsed="1"/>
+    <w:lsdException w:name="TOC Heading" w:semiHidden="1" w:uiPriority="39" w:unhideWhenUsed="1" w:qFormat="1"/>
+    <w:lsdException w:name="Plain Table 1" w:uiPriority="41"/>
+    <w:lsdException w:name="Plain Table 2" w:uiPriority="42"/>
+    <w:lsdException w:name="Plain Table 3" w:uiPriority="43"/>
+    <w:lsdException w:name="Plain Table 4" w:uiPriority="44"/>
+    <w:lsdException w:name="Plain Table 5" w:uiPriority="45"/>
+    <w:lsdException w:name="Grid Table Light" w:uiPriority="40"/>
+    <w:lsdException w:name="Grid Table 1 Light" w:uiPriority="46"/>
+    <w:lsdException w:name="Grid Table 2" w:uiPriority="47"/>
+    <w:lsdException w:name="Grid Table 3" w:uiPriority="48"/>
+    <w:lsdException w:name="Grid Table 4" w:uiPriority="49"/>
+    <w:lsdException w:name="Grid Table 5 Dark" w:uiPriority="50"/>
+    <w:lsdException w:name="Grid Table 6 Colorful" w:uiPriority="51"/>
+    <w:lsdException w:name="Grid Table 7 Colorful" w:uiPriority="52"/>
+    <w:lsdException w:name="Grid Table 1 Light Accent 1" w:uiPriority="46"/>
+    <w:lsdException w:name="Grid Table 2 Accent 1" w:uiPriority="47"/>
+    <w:lsdException w:name="Grid Table 3 Accent 1" w:uiPriority="48"/>
+    <w:lsdException w:name="Grid Table 4 Accent 1" w:uiPriority="49"/>
+    <w:lsdException w:name="Grid Table 5 Dark Accent 1" w:uiPriority="50"/>
+    <w:lsdException w:name="Grid Table 6 Colorful Accent 1" w:uiPriority="51"/>
+    <w:lsdException w:name="Grid Table 7 Colorful Accent 1" w:uiPriority="52"/>
+    <w:lsdException w:name="Grid Table 1 Light Accent 2" w:uiPriority="46"/>
+    <w:lsdException w:name="Grid Table 2 Accent 2" w:uiPriority="47"/>
+    <w:lsdException w:name="Grid Table 3 Accent 2" w:uiPriority="48"/>
+    <w:lsdException w:name="Grid Table 4 Accent 2" w:uiPriority="49"/>
+    <w:lsdException w:name="Grid Table 5 Dark Accent 2" w:uiPriority="50"/>
+    <w:lsdException w:name="Grid Table 6 Colorful Accent 2" w:uiPriority="51"/>
+    <w:lsdException w:name="Grid Table 7 Colorful Accent 2" w:uiPriority="52"/>
+    <w:lsdException w:name="Grid Table 1 Light Accent 3" w:uiPriority="46"/>
+    <w:lsdException w:name="Grid Table 2 Accent 3" w:uiPriority="47"/>
+    <w:lsdException w:name="Grid Table 3 Accent 3" w:uiPriority="48"/>
+    <w:lsdException w:name="Grid Table 4 Accent 3" w:uiPriority="49"/>
+    <w:lsdException w:name="Grid Table 5 Dark Accent 3" w:uiPriority="50"/>
+    <w:lsdException w:name="Grid Table 6 Colorful Accent 3" w:uiPriority="51"/>
+    <w:lsdException w:name="Grid Table 7 Colorful Accent 3" w:uiPriority="52"/>
+    <w:lsdException w:name="Grid Table 1 Light Accent 4" w:uiPriority="46"/>
+    <w:lsdException w:name="Grid Table 2 Accent 4" w:uiPriority="47"/>
+    <w:lsdException w:name="Grid Table 3 Accent 4" w:uiPriority="48"/>
+    <w:lsdException w:name="Grid Table 4 Accent 4" w:uiPriority="49"/>
+    <w:lsdException w:name="Grid Table 5 Dark Accent 4" w:uiPriority="50"/>
+    <w:lsdException w:name="Grid Table 6 Colorful Accent 4" w:uiPriority="51"/>
+    <w:lsdException w:name="Grid Table 7 Colorful Accent 4" w:uiPriority="52"/>
+    <w:lsdException w:name="Grid Table 1 Light Accent 5" w:uiPriority="46"/>
+    <w:lsdException w:name="Grid Table 2 Accent 5" w:uiPriority="47"/>
+    <w:lsdException w:name="Grid Table 3 Accent 5" w:uiPriority="48"/>
+    <w:lsdException w:name="Grid Table 4 Accent 5" w:uiPriority="49"/>
+    <w:lsdException w:name="Grid Table 5 Dark Accent 5" w:uiPriority="50"/>
+    <w:lsdException w:name="Grid Table 6 Colorful Accent 5" w:uiPriority="51"/>
+    <w:lsdException w:name="Grid Table 7 Colorful Accent 5" w:uiPriority="52"/>
+    <w:lsdException w:name="Grid Table 1 Light Accent 6" w:uiPriority="46"/>
+    <w:lsdException w:name="Grid Table 2 Accent 6" w:uiPriority="47"/>
+    <w:lsdException w:name="Grid Table 3 Accent 6" w:uiPriority="48"/>
+    <w:lsdException w:name="Grid Table 4 Accent 6" w:uiPriority="49"/>
+    <w:lsdException w:name="Grid Table 5 Dark Accent 6" w:uiPriority="50"/>
+    <w:lsdException w:name="Grid Table 6 Colorful Accent 6" w:uiPriority="51"/>
+    <w:lsdException w:name="Grid Table 7 Colorful Accent 6" w:uiPriority="52"/>
+    <w:lsdException w:name="List Table 1 Light" w:uiPriority="46"/>
+    <w:lsdException w:name="List Table 2" w:uiPriority="47"/>
+    <w:lsdException w:name="List Table 3" w:uiPriority="48"/>
+    <w:lsdException w:name="List Table 4" w:uiPriority="49"/>
+    <w:lsdException w:name="List Table 5 Dark" w:uiPriority="50"/>
+    <w:lsdException w:name="List Table 6 Colorful" w:uiPriority="51"/>
+    <w:lsdException w:name="List Table 7 Colorful" w:uiPriority="52"/>
+    <w:lsdException w:name="List Table 1 Light Accent 1" w:uiPriority="46"/>
+    <w:lsdException w:name="List Table 2 Accent 1" w:uiPriority="47"/>
+    <w:lsdException w:name="List Table 3 Accent 1" w:uiPriority="48"/>
+    <w:lsdException w:name="List Table 4 Accent 1" w:uiPriority="49"/>
+    <w:lsdException w:name="List Table 5 Dark Accent 1" w:uiPriority="50"/>
+    <w:lsdException w:name="List Table 6 Colorful Accent 1" w:uiPriority="51"/>
+    <w:lsdException w:name="List Table 7 Colorful Accent 1" w:uiPriority="52"/>
+    <w:lsdException w:name="List Table 1 Light Accent 2" w:uiPriority="46"/>
+    <w:lsdException w:name="List Table 2 Accent 2" w:uiPriority="47"/>
+    <w:lsdException w:name="List Table 3 Accent 2" w:uiPriority="48"/>
+    <w:lsdException w:name="List Table 4 Accent 2" w:uiPriority="49"/>
+    <w:lsdException w:name="List Table 5 Dark Accent 2" w:uiPriority="50"/>
+    <w:lsdException w:name="List Table 6 Colorful Accent 2" w:uiPriority="51"/>
+    <w:lsdException w:name="List Table 7 Colorful Accent 2" w:uiPriority="52"/>
+    <w:lsdException w:name="List Table 1 Light Accent 3" w:uiPriority="46"/>
+    <w:lsdException w:name="List Table 2 Accent 3" w:uiPriority="47"/>
+    <w:lsdException w:name="List Table 3 Accent 3" w:uiPriority="48"/>
+    <w:lsdException w:name="List Table 4 Accent 3" w:uiPriority="49"/>
+    <w:lsdException w:name="List Table 5 Dark Accent 3" w:uiPriority="50"/>
+    <w:lsdException w:name="List Table 6 Colorful Accent 3" w:uiPriority="51"/>
+    <w:lsdException w:name="List Table 7 Colorful Accent 3" w:uiPriority="52"/>
+    <w:lsdException w:name="List Table 1 Light Accent 4" w:uiPriority="46"/>
+    <w:lsdException w:name="List Table 2 Accent 4" w:uiPriority="47"/>
+    <w:lsdException w:name="List Table 3 Accent 4" w:uiPriority="48"/>
+    <w:lsdException w:name="List Table 4 Accent 4" w:uiPriority="49"/>
+    <w:lsdException w:name="List Table 5 Dark Accent 4" w:uiPriority="50"/>
+    <w:lsdException w:name="List Table 6 Colorful Accent 4" w:uiPriority="51"/>
+    <w:lsdException w:name="List Table 7 Colorful Accent 4" w:uiPriority="52"/>
+    <w:lsdException w:name="List Table 1 Light Accent 5" w:uiPriority="46"/>
+    <w:lsdException w:name="List Table 2 Accent 5" w:uiPriority="47"/>
+    <w:lsdException w:name="List Table 3 Accent 5" w:uiPriority="48"/>
+    <w:lsdException w:name="List Table 4 Accent 5" w:uiPriority="49"/>
+    <w:lsdException w:name="List Table 5 Dark Accent 5" w:uiPriority="50"/>
+    <w:lsdException w:name="List Table 6 Colorful Accent 5" w:uiPriority="51"/>
+    <w:lsdException w:name="List Table 7 Colorful Accent 5" w:uiPriority="52"/>
+    <w:lsdException w:name="List Table 1 Light Accent 6" w:uiPriority="46"/>
+    <w:lsdException w:name="List Table 2 Accent 6" w:uiPriority="47"/>
+    <w:lsdException w:name="List Table 3 Accent 6" w:uiPriority="48"/>
+    <w:lsdException w:name="List Table 4 Accent 6" w:uiPriority="49"/>
+    <w:lsdException w:name="List Table 5 Dark Accent 6" w:uiPriority="50"/>
+    <w:lsdException w:name="List Table 6 Colorful Accent 6" w:uiPriority="51"/>
+    <w:lsdException w:name="List Table 7 Colorful Accent 6" w:uiPriority="52"/>
+    <w:lsdException w:name="Mention" w:semiHidden="1" w:unhideWhenUsed="1"/>
+    <w:lsdException w:name="Smart Hyperlink" w:semiHidden="1" w:unhideWhenUsed="1"/>
+    <w:lsdException w:name="Hashtag" w:semiHidden="1" w:unhideWhenUsed="1"/>
+    <w:lsdException w:name="Unresolved Mention" w:semiHidden="1" w:unhideWhenUsed="1"/>
+    <w:lsdException w:name="Smart Link" w:semiHidden="1" w:unhideWhenUsed="1"/>
   </w:latentStyles>
   <w:style w:type="paragraph" w:default="1" w:styleId="Normal">
     <w:name w:val="Normal"/>
@@ -510,7 +1008,6 @@
     <w:uiPriority w:val="99"/>
     <w:semiHidden/>
     <w:unhideWhenUsed/>
-    <w:qFormat/>
     <w:tblPr>
       <w:tblInd w:w="0" w:type="dxa"/>
       <w:tblCellMar>

</xml_diff>

<commit_message>
PWM outputs are now active in SBus mode
Firmware Version 1.5
</commit_message>
<xml_diff>
--- a/docs/Changelog.docx
+++ b/docs/Changelog.docx
@@ -24,6 +24,9 @@
       </w:r>
       <w:r>
         <w:t xml:space="preserve"> – First tested and flown version</w:t>
+      </w:r>
+      <w:r>
+        <w:t>.</w:t>
       </w:r>
     </w:p>
     <w:p>
@@ -69,6 +72,9 @@
       <w:r>
         <w:t>Added PPM output option on Ch. 12 pins</w:t>
       </w:r>
+      <w:r>
+        <w:t>.</w:t>
+      </w:r>
     </w:p>
     <w:p>
       <w:pPr>
@@ -87,7 +93,18 @@
         </w:numPr>
       </w:pPr>
       <w:r>
-        <w:t>Added S.Bus output option on Ch. 12 pins</w:t>
+        <w:t xml:space="preserve">Added </w:t>
+      </w:r>
+      <w:proofErr w:type="spellStart"/>
+      <w:r>
+        <w:t>SBus</w:t>
+      </w:r>
+      <w:proofErr w:type="spellEnd"/>
+      <w:r>
+        <w:t xml:space="preserve"> output option on Ch. 12 pins</w:t>
+      </w:r>
+      <w:r>
+        <w:t>.</w:t>
       </w:r>
     </w:p>
     <w:p>
@@ -101,6 +118,9 @@
       <w:r>
         <w:t>Changed blink codes to make them easier to distinguish</w:t>
       </w:r>
+      <w:r>
+        <w:t>.</w:t>
+      </w:r>
     </w:p>
     <w:p>
       <w:pPr>
@@ -121,6 +141,9 @@
       <w:r>
         <w:t>Changed PPM output order to AETR to maintain compatibility with PPM encoders</w:t>
       </w:r>
+      <w:r>
+        <w:t>.</w:t>
+      </w:r>
     </w:p>
     <w:p>
       <w:pPr>
@@ -131,13 +154,21 @@
         </w:numPr>
       </w:pPr>
       <w:r>
-        <w:t>Fixed SB</w:t>
+        <w:t xml:space="preserve">Fixed </w:t>
+      </w:r>
+      <w:proofErr w:type="spellStart"/>
+      <w:r>
+        <w:t>SB</w:t>
       </w:r>
       <w:r>
         <w:t>us</w:t>
       </w:r>
-      <w:r>
-        <w:t xml:space="preserve"> bug – Throttle channel was incorrect </w:t>
+      <w:proofErr w:type="spellEnd"/>
+      <w:r>
+        <w:t xml:space="preserve"> bug – Throttle channel was incorrect</w:t>
+      </w:r>
+      <w:r>
+        <w:t>.</w:t>
       </w:r>
     </w:p>
     <w:p>
@@ -148,18 +179,56 @@
           <w:numId w:val="1"/>
         </w:numPr>
       </w:pPr>
+      <w:proofErr w:type="spellStart"/>
       <w:r>
         <w:t>SB</w:t>
       </w:r>
       <w:r>
         <w:t>us</w:t>
       </w:r>
+      <w:proofErr w:type="spellEnd"/>
       <w:r>
         <w:t xml:space="preserve"> failsafe bit was in wrong position.</w:t>
       </w:r>
     </w:p>
     <w:p>
       <w:pPr>
+        <w:pStyle w:val="NoSpacing"/>
+      </w:pPr>
+      <w:r>
+        <w:t>Version 1.5</w:t>
+      </w:r>
+    </w:p>
+    <w:p>
+      <w:pPr>
+        <w:pStyle w:val="NoSpacing"/>
+        <w:numPr>
+          <w:ilvl w:val="0"/>
+          <w:numId w:val="5"/>
+        </w:numPr>
+      </w:pPr>
+      <w:r>
+        <w:t xml:space="preserve">PWM outputs 1-11 are now active even in </w:t>
+      </w:r>
+      <w:proofErr w:type="spellStart"/>
+      <w:r>
+        <w:t>SBus</w:t>
+      </w:r>
+      <w:proofErr w:type="spellEnd"/>
+      <w:r>
+        <w:t xml:space="preserve"> mode.  Output 12 is used for </w:t>
+      </w:r>
+      <w:proofErr w:type="spellStart"/>
+      <w:r>
+        <w:t>SBus</w:t>
+      </w:r>
+      <w:proofErr w:type="spellEnd"/>
+      <w:r>
+        <w:t xml:space="preserve"> so channel 12 is not available in PWM format.</w:t>
+      </w:r>
+    </w:p>
+    <w:p>
+      <w:pPr>
         <w:pStyle w:val="Heading1"/>
       </w:pPr>
       <w:r>
@@ -178,7 +247,17 @@
     </w:p>
     <w:p>
       <w:r>
-        <w:t xml:space="preserve">Version 1.2 – Added S.Bus option </w:t>
+        <w:t xml:space="preserve">Version 1.2 – Added </w:t>
+      </w:r>
+      <w:proofErr w:type="spellStart"/>
+      <w:proofErr w:type="gramStart"/>
+      <w:r>
+        <w:t>S.Bus</w:t>
+      </w:r>
+      <w:proofErr w:type="spellEnd"/>
+      <w:proofErr w:type="gramEnd"/>
+      <w:r>
+        <w:t xml:space="preserve"> option </w:t>
       </w:r>
     </w:p>
     <w:p>
@@ -208,6 +287,232 @@
 <file path=word/numbering.xml><?xml version="1.0" encoding="utf-8"?>
 <w:numbering xmlns:wpc="http://schemas.microsoft.com/office/word/2010/wordprocessingCanvas" xmlns:cx="http://schemas.microsoft.com/office/drawing/2014/chartex" xmlns:cx1="http://schemas.microsoft.com/office/drawing/2015/9/8/chartex" xmlns:cx2="http://schemas.microsoft.com/office/drawing/2015/10/21/chartex" xmlns:cx3="http://schemas.microsoft.com/office/drawing/2016/5/9/chartex" xmlns:cx4="http://schemas.microsoft.com/office/drawing/2016/5/10/chartex" xmlns:cx5="http://schemas.microsoft.com/office/drawing/2016/5/11/chartex" xmlns:cx6="http://schemas.microsoft.com/office/drawing/2016/5/12/chartex" xmlns:cx7="http://schemas.microsoft.com/office/drawing/2016/5/13/chartex" xmlns:cx8="http://schemas.microsoft.com/office/drawing/2016/5/14/chartex" xmlns:mc="http://schemas.openxmlformats.org/markup-compatibility/2006" xmlns:aink="http://schemas.microsoft.com/office/drawing/2016/ink" xmlns:am3d="http://schemas.microsoft.com/office/drawing/2017/model3d" xmlns:o="urn:schemas-microsoft-com:office:office" xmlns:r="http://schemas.openxmlformats.org/officeDocument/2006/relationships" xmlns:m="http://schemas.openxmlformats.org/officeDocument/2006/math" xmlns:v="urn:schemas-microsoft-com:vml" xmlns:wp14="http://schemas.microsoft.com/office/word/2010/wordprocessingDrawing" xmlns:wp="http://schemas.openxmlformats.org/drawingml/2006/wordprocessingDrawing" xmlns:w10="urn:schemas-microsoft-com:office:word" xmlns:w="http://schemas.openxmlformats.org/wordprocessingml/2006/main" xmlns:w14="http://schemas.microsoft.com/office/word/2010/wordml" xmlns:w15="http://schemas.microsoft.com/office/word/2012/wordml" xmlns:w16cex="http://schemas.microsoft.com/office/word/2018/wordml/cex" xmlns:w16cid="http://schemas.microsoft.com/office/word/2016/wordml/cid" xmlns:w16="http://schemas.microsoft.com/office/word/2018/wordml" xmlns:w16se="http://schemas.microsoft.com/office/word/2015/wordml/symex" xmlns:wpg="http://schemas.microsoft.com/office/word/2010/wordprocessingGroup" xmlns:wpi="http://schemas.microsoft.com/office/word/2010/wordprocessingInk" xmlns:wne="http://schemas.microsoft.com/office/word/2006/wordml" xmlns:wps="http://schemas.microsoft.com/office/word/2010/wordprocessingShape" mc:Ignorable="w14 w15 w16se w16cid w16 w16cex wp14">
   <w:abstractNum w:abstractNumId="0" w15:restartNumberingAfterBreak="0">
+    <w:nsid w:val="0F236789"/>
+    <w:multiLevelType w:val="hybridMultilevel"/>
+    <w:tmpl w:val="96B62820"/>
+    <w:lvl w:ilvl="0" w:tplc="04090001">
+      <w:start w:val="1"/>
+      <w:numFmt w:val="bullet"/>
+      <w:lvlText w:val=""/>
+      <w:lvlJc w:val="left"/>
+      <w:pPr>
+        <w:ind w:left="720" w:hanging="360"/>
+      </w:pPr>
+      <w:rPr>
+        <w:rFonts w:ascii="Symbol" w:hAnsi="Symbol" w:hint="default"/>
+      </w:rPr>
+    </w:lvl>
+    <w:lvl w:ilvl="1" w:tplc="04090003" w:tentative="1">
+      <w:start w:val="1"/>
+      <w:numFmt w:val="bullet"/>
+      <w:lvlText w:val="o"/>
+      <w:lvlJc w:val="left"/>
+      <w:pPr>
+        <w:ind w:left="1440" w:hanging="360"/>
+      </w:pPr>
+      <w:rPr>
+        <w:rFonts w:ascii="Courier New" w:hAnsi="Courier New" w:cs="Courier New" w:hint="default"/>
+      </w:rPr>
+    </w:lvl>
+    <w:lvl w:ilvl="2" w:tplc="04090005" w:tentative="1">
+      <w:start w:val="1"/>
+      <w:numFmt w:val="bullet"/>
+      <w:lvlText w:val=""/>
+      <w:lvlJc w:val="left"/>
+      <w:pPr>
+        <w:ind w:left="2160" w:hanging="360"/>
+      </w:pPr>
+      <w:rPr>
+        <w:rFonts w:ascii="Wingdings" w:hAnsi="Wingdings" w:hint="default"/>
+      </w:rPr>
+    </w:lvl>
+    <w:lvl w:ilvl="3" w:tplc="04090001" w:tentative="1">
+      <w:start w:val="1"/>
+      <w:numFmt w:val="bullet"/>
+      <w:lvlText w:val=""/>
+      <w:lvlJc w:val="left"/>
+      <w:pPr>
+        <w:ind w:left="2880" w:hanging="360"/>
+      </w:pPr>
+      <w:rPr>
+        <w:rFonts w:ascii="Symbol" w:hAnsi="Symbol" w:hint="default"/>
+      </w:rPr>
+    </w:lvl>
+    <w:lvl w:ilvl="4" w:tplc="04090003" w:tentative="1">
+      <w:start w:val="1"/>
+      <w:numFmt w:val="bullet"/>
+      <w:lvlText w:val="o"/>
+      <w:lvlJc w:val="left"/>
+      <w:pPr>
+        <w:ind w:left="3600" w:hanging="360"/>
+      </w:pPr>
+      <w:rPr>
+        <w:rFonts w:ascii="Courier New" w:hAnsi="Courier New" w:cs="Courier New" w:hint="default"/>
+      </w:rPr>
+    </w:lvl>
+    <w:lvl w:ilvl="5" w:tplc="04090005" w:tentative="1">
+      <w:start w:val="1"/>
+      <w:numFmt w:val="bullet"/>
+      <w:lvlText w:val=""/>
+      <w:lvlJc w:val="left"/>
+      <w:pPr>
+        <w:ind w:left="4320" w:hanging="360"/>
+      </w:pPr>
+      <w:rPr>
+        <w:rFonts w:ascii="Wingdings" w:hAnsi="Wingdings" w:hint="default"/>
+      </w:rPr>
+    </w:lvl>
+    <w:lvl w:ilvl="6" w:tplc="04090001" w:tentative="1">
+      <w:start w:val="1"/>
+      <w:numFmt w:val="bullet"/>
+      <w:lvlText w:val=""/>
+      <w:lvlJc w:val="left"/>
+      <w:pPr>
+        <w:ind w:left="5040" w:hanging="360"/>
+      </w:pPr>
+      <w:rPr>
+        <w:rFonts w:ascii="Symbol" w:hAnsi="Symbol" w:hint="default"/>
+      </w:rPr>
+    </w:lvl>
+    <w:lvl w:ilvl="7" w:tplc="04090003" w:tentative="1">
+      <w:start w:val="1"/>
+      <w:numFmt w:val="bullet"/>
+      <w:lvlText w:val="o"/>
+      <w:lvlJc w:val="left"/>
+      <w:pPr>
+        <w:ind w:left="5760" w:hanging="360"/>
+      </w:pPr>
+      <w:rPr>
+        <w:rFonts w:ascii="Courier New" w:hAnsi="Courier New" w:cs="Courier New" w:hint="default"/>
+      </w:rPr>
+    </w:lvl>
+    <w:lvl w:ilvl="8" w:tplc="04090005" w:tentative="1">
+      <w:start w:val="1"/>
+      <w:numFmt w:val="bullet"/>
+      <w:lvlText w:val=""/>
+      <w:lvlJc w:val="left"/>
+      <w:pPr>
+        <w:ind w:left="6480" w:hanging="360"/>
+      </w:pPr>
+      <w:rPr>
+        <w:rFonts w:ascii="Wingdings" w:hAnsi="Wingdings" w:hint="default"/>
+      </w:rPr>
+    </w:lvl>
+  </w:abstractNum>
+  <w:abstractNum w:abstractNumId="1" w15:restartNumberingAfterBreak="0">
+    <w:nsid w:val="1F830EF8"/>
+    <w:multiLevelType w:val="hybridMultilevel"/>
+    <w:tmpl w:val="D66A29CE"/>
+    <w:lvl w:ilvl="0" w:tplc="04090001">
+      <w:start w:val="1"/>
+      <w:numFmt w:val="bullet"/>
+      <w:lvlText w:val=""/>
+      <w:lvlJc w:val="left"/>
+      <w:pPr>
+        <w:ind w:left="720" w:hanging="360"/>
+      </w:pPr>
+      <w:rPr>
+        <w:rFonts w:ascii="Symbol" w:hAnsi="Symbol" w:hint="default"/>
+      </w:rPr>
+    </w:lvl>
+    <w:lvl w:ilvl="1" w:tplc="04090003" w:tentative="1">
+      <w:start w:val="1"/>
+      <w:numFmt w:val="bullet"/>
+      <w:lvlText w:val="o"/>
+      <w:lvlJc w:val="left"/>
+      <w:pPr>
+        <w:ind w:left="1440" w:hanging="360"/>
+      </w:pPr>
+      <w:rPr>
+        <w:rFonts w:ascii="Courier New" w:hAnsi="Courier New" w:cs="Courier New" w:hint="default"/>
+      </w:rPr>
+    </w:lvl>
+    <w:lvl w:ilvl="2" w:tplc="04090005" w:tentative="1">
+      <w:start w:val="1"/>
+      <w:numFmt w:val="bullet"/>
+      <w:lvlText w:val=""/>
+      <w:lvlJc w:val="left"/>
+      <w:pPr>
+        <w:ind w:left="2160" w:hanging="360"/>
+      </w:pPr>
+      <w:rPr>
+        <w:rFonts w:ascii="Wingdings" w:hAnsi="Wingdings" w:hint="default"/>
+      </w:rPr>
+    </w:lvl>
+    <w:lvl w:ilvl="3" w:tplc="04090001" w:tentative="1">
+      <w:start w:val="1"/>
+      <w:numFmt w:val="bullet"/>
+      <w:lvlText w:val=""/>
+      <w:lvlJc w:val="left"/>
+      <w:pPr>
+        <w:ind w:left="2880" w:hanging="360"/>
+      </w:pPr>
+      <w:rPr>
+        <w:rFonts w:ascii="Symbol" w:hAnsi="Symbol" w:hint="default"/>
+      </w:rPr>
+    </w:lvl>
+    <w:lvl w:ilvl="4" w:tplc="04090003" w:tentative="1">
+      <w:start w:val="1"/>
+      <w:numFmt w:val="bullet"/>
+      <w:lvlText w:val="o"/>
+      <w:lvlJc w:val="left"/>
+      <w:pPr>
+        <w:ind w:left="3600" w:hanging="360"/>
+      </w:pPr>
+      <w:rPr>
+        <w:rFonts w:ascii="Courier New" w:hAnsi="Courier New" w:cs="Courier New" w:hint="default"/>
+      </w:rPr>
+    </w:lvl>
+    <w:lvl w:ilvl="5" w:tplc="04090005" w:tentative="1">
+      <w:start w:val="1"/>
+      <w:numFmt w:val="bullet"/>
+      <w:lvlText w:val=""/>
+      <w:lvlJc w:val="left"/>
+      <w:pPr>
+        <w:ind w:left="4320" w:hanging="360"/>
+      </w:pPr>
+      <w:rPr>
+        <w:rFonts w:ascii="Wingdings" w:hAnsi="Wingdings" w:hint="default"/>
+      </w:rPr>
+    </w:lvl>
+    <w:lvl w:ilvl="6" w:tplc="04090001" w:tentative="1">
+      <w:start w:val="1"/>
+      <w:numFmt w:val="bullet"/>
+      <w:lvlText w:val=""/>
+      <w:lvlJc w:val="left"/>
+      <w:pPr>
+        <w:ind w:left="5040" w:hanging="360"/>
+      </w:pPr>
+      <w:rPr>
+        <w:rFonts w:ascii="Symbol" w:hAnsi="Symbol" w:hint="default"/>
+      </w:rPr>
+    </w:lvl>
+    <w:lvl w:ilvl="7" w:tplc="04090003" w:tentative="1">
+      <w:start w:val="1"/>
+      <w:numFmt w:val="bullet"/>
+      <w:lvlText w:val="o"/>
+      <w:lvlJc w:val="left"/>
+      <w:pPr>
+        <w:ind w:left="5760" w:hanging="360"/>
+      </w:pPr>
+      <w:rPr>
+        <w:rFonts w:ascii="Courier New" w:hAnsi="Courier New" w:cs="Courier New" w:hint="default"/>
+      </w:rPr>
+    </w:lvl>
+    <w:lvl w:ilvl="8" w:tplc="04090005" w:tentative="1">
+      <w:start w:val="1"/>
+      <w:numFmt w:val="bullet"/>
+      <w:lvlText w:val=""/>
+      <w:lvlJc w:val="left"/>
+      <w:pPr>
+        <w:ind w:left="6480" w:hanging="360"/>
+      </w:pPr>
+      <w:rPr>
+        <w:rFonts w:ascii="Wingdings" w:hAnsi="Wingdings" w:hint="default"/>
+      </w:rPr>
+    </w:lvl>
+  </w:abstractNum>
+  <w:abstractNum w:abstractNumId="2" w15:restartNumberingAfterBreak="0">
     <w:nsid w:val="46A904A2"/>
     <w:multiLevelType w:val="hybridMultilevel"/>
     <w:tmpl w:val="BC58075C"/>
@@ -320,7 +625,7 @@
       </w:rPr>
     </w:lvl>
   </w:abstractNum>
-  <w:abstractNum w:abstractNumId="1" w15:restartNumberingAfterBreak="0">
+  <w:abstractNum w:abstractNumId="3" w15:restartNumberingAfterBreak="0">
     <w:nsid w:val="47EB4120"/>
     <w:multiLevelType w:val="hybridMultilevel"/>
     <w:tmpl w:val="6A5264CC"/>
@@ -433,7 +738,7 @@
       </w:rPr>
     </w:lvl>
   </w:abstractNum>
-  <w:abstractNum w:abstractNumId="2" w15:restartNumberingAfterBreak="0">
+  <w:abstractNum w:abstractNumId="4" w15:restartNumberingAfterBreak="0">
     <w:nsid w:val="524202CA"/>
     <w:multiLevelType w:val="hybridMultilevel"/>
     <w:tmpl w:val="3CB076B0"/>
@@ -547,13 +852,19 @@
     </w:lvl>
   </w:abstractNum>
   <w:num w:numId="1">
+    <w:abstractNumId w:val="2"/>
+  </w:num>
+  <w:num w:numId="2">
+    <w:abstractNumId w:val="3"/>
+  </w:num>
+  <w:num w:numId="3">
+    <w:abstractNumId w:val="4"/>
+  </w:num>
+  <w:num w:numId="4">
     <w:abstractNumId w:val="0"/>
   </w:num>
-  <w:num w:numId="2">
+  <w:num w:numId="5">
     <w:abstractNumId w:val="1"/>
-  </w:num>
-  <w:num w:numId="3">
-    <w:abstractNumId w:val="2"/>
   </w:num>
 </w:numbering>
 </file>

</xml_diff>

<commit_message>
Bind outputs are disabled when started in bind mode
Solved a problem where an output could become active with a bind plug installed which would short the output.  V1.6
</commit_message>
<xml_diff>
--- a/docs/Changelog.docx
+++ b/docs/Changelog.docx
@@ -1,6 +1,6 @@
 
 <file path=word/document.xml><?xml version="1.0" encoding="utf-8"?>
-<w:document xmlns:wpc="http://schemas.microsoft.com/office/word/2010/wordprocessingCanvas" xmlns:cx="http://schemas.microsoft.com/office/drawing/2014/chartex" xmlns:cx1="http://schemas.microsoft.com/office/drawing/2015/9/8/chartex" xmlns:cx2="http://schemas.microsoft.com/office/drawing/2015/10/21/chartex" xmlns:cx3="http://schemas.microsoft.com/office/drawing/2016/5/9/chartex" xmlns:cx4="http://schemas.microsoft.com/office/drawing/2016/5/10/chartex" xmlns:cx5="http://schemas.microsoft.com/office/drawing/2016/5/11/chartex" xmlns:cx6="http://schemas.microsoft.com/office/drawing/2016/5/12/chartex" xmlns:cx7="http://schemas.microsoft.com/office/drawing/2016/5/13/chartex" xmlns:cx8="http://schemas.microsoft.com/office/drawing/2016/5/14/chartex" xmlns:mc="http://schemas.openxmlformats.org/markup-compatibility/2006" xmlns:aink="http://schemas.microsoft.com/office/drawing/2016/ink" xmlns:am3d="http://schemas.microsoft.com/office/drawing/2017/model3d" xmlns:o="urn:schemas-microsoft-com:office:office" xmlns:r="http://schemas.openxmlformats.org/officeDocument/2006/relationships" xmlns:m="http://schemas.openxmlformats.org/officeDocument/2006/math" xmlns:v="urn:schemas-microsoft-com:vml" xmlns:wp14="http://schemas.microsoft.com/office/word/2010/wordprocessingDrawing" xmlns:wp="http://schemas.openxmlformats.org/drawingml/2006/wordprocessingDrawing" xmlns:w10="urn:schemas-microsoft-com:office:word" xmlns:w="http://schemas.openxmlformats.org/wordprocessingml/2006/main" xmlns:w14="http://schemas.microsoft.com/office/word/2010/wordml" xmlns:w15="http://schemas.microsoft.com/office/word/2012/wordml" xmlns:w16cex="http://schemas.microsoft.com/office/word/2018/wordml/cex" xmlns:w16cid="http://schemas.microsoft.com/office/word/2016/wordml/cid" xmlns:w16="http://schemas.microsoft.com/office/word/2018/wordml" xmlns:w16se="http://schemas.microsoft.com/office/word/2015/wordml/symex" xmlns:wpg="http://schemas.microsoft.com/office/word/2010/wordprocessingGroup" xmlns:wpi="http://schemas.microsoft.com/office/word/2010/wordprocessingInk" xmlns:wne="http://schemas.microsoft.com/office/word/2006/wordml" xmlns:wps="http://schemas.microsoft.com/office/word/2010/wordprocessingShape" mc:Ignorable="w14 w15 w16se w16cid w16 w16cex wp14">
+<w:document xmlns:wpc="http://schemas.microsoft.com/office/word/2010/wordprocessingCanvas" xmlns:cx="http://schemas.microsoft.com/office/drawing/2014/chartex" xmlns:cx1="http://schemas.microsoft.com/office/drawing/2015/9/8/chartex" xmlns:cx2="http://schemas.microsoft.com/office/drawing/2015/10/21/chartex" xmlns:cx3="http://schemas.microsoft.com/office/drawing/2016/5/9/chartex" xmlns:cx4="http://schemas.microsoft.com/office/drawing/2016/5/10/chartex" xmlns:cx5="http://schemas.microsoft.com/office/drawing/2016/5/11/chartex" xmlns:cx6="http://schemas.microsoft.com/office/drawing/2016/5/12/chartex" xmlns:cx7="http://schemas.microsoft.com/office/drawing/2016/5/13/chartex" xmlns:cx8="http://schemas.microsoft.com/office/drawing/2016/5/14/chartex" xmlns:mc="http://schemas.openxmlformats.org/markup-compatibility/2006" xmlns:aink="http://schemas.microsoft.com/office/drawing/2016/ink" xmlns:am3d="http://schemas.microsoft.com/office/drawing/2017/model3d" xmlns:o="urn:schemas-microsoft-com:office:office" xmlns:r="http://schemas.openxmlformats.org/officeDocument/2006/relationships" xmlns:m="http://schemas.openxmlformats.org/officeDocument/2006/math" xmlns:v="urn:schemas-microsoft-com:vml" xmlns:wp14="http://schemas.microsoft.com/office/word/2010/wordprocessingDrawing" xmlns:wp="http://schemas.openxmlformats.org/drawingml/2006/wordprocessingDrawing" xmlns:w10="urn:schemas-microsoft-com:office:word" xmlns:w="http://schemas.openxmlformats.org/wordprocessingml/2006/main" xmlns:w14="http://schemas.microsoft.com/office/word/2010/wordml" xmlns:w15="http://schemas.microsoft.com/office/word/2012/wordml" xmlns:w16cex="http://schemas.microsoft.com/office/word/2018/wordml/cex" xmlns:w16cid="http://schemas.microsoft.com/office/word/2016/wordml/cid" xmlns:w16="http://schemas.microsoft.com/office/word/2018/wordml" xmlns:w16sdtdh="http://schemas.microsoft.com/office/word/2020/wordml/sdtdatahash" xmlns:w16se="http://schemas.microsoft.com/office/word/2015/wordml/symex" xmlns:wpg="http://schemas.microsoft.com/office/word/2010/wordprocessingGroup" xmlns:wpi="http://schemas.microsoft.com/office/word/2010/wordprocessingInk" xmlns:wne="http://schemas.microsoft.com/office/word/2006/wordml" xmlns:wps="http://schemas.microsoft.com/office/word/2010/wordprocessingShape" mc:Ignorable="w14 w15 w16se w16cid w16 w16cex w16sdtdh wp14">
   <w:body>
     <w:p>
       <w:pPr>
@@ -229,6 +229,45 @@
     </w:p>
     <w:p>
       <w:pPr>
+        <w:pStyle w:val="NoSpacing"/>
+      </w:pPr>
+    </w:p>
+    <w:p>
+      <w:pPr>
+        <w:pStyle w:val="NoSpacing"/>
+      </w:pPr>
+      <w:r>
+        <w:t>Version 1.6</w:t>
+      </w:r>
+    </w:p>
+    <w:p>
+      <w:pPr>
+        <w:pStyle w:val="NoSpacing"/>
+        <w:numPr>
+          <w:ilvl w:val="0"/>
+          <w:numId w:val="5"/>
+        </w:numPr>
+      </w:pPr>
+      <w:r>
+        <w:t>Outputs 11 and 12 are disabled when</w:t>
+      </w:r>
+      <w:r>
+        <w:t xml:space="preserve">ever </w:t>
+      </w:r>
+      <w:proofErr w:type="spellStart"/>
+      <w:r>
+        <w:t>rx</w:t>
+      </w:r>
+      <w:proofErr w:type="spellEnd"/>
+      <w:r>
+        <w:t xml:space="preserve"> is powered up in bind mode.  This prevents these outputs from becoming active with a bind plug attached and shorting the pin to ground.</w:t>
+      </w:r>
+      <w:r>
+        <w:t xml:space="preserve">  Power cycling will enable outputs.</w:t>
+      </w:r>
+    </w:p>
+    <w:p>
+      <w:pPr>
         <w:pStyle w:val="Heading1"/>
       </w:pPr>
       <w:r>
@@ -311,7 +350,6 @@
         <w:t>Version 1.0 – Initial production version</w:t>
       </w:r>
     </w:p>
-    <w:p/>
     <w:sectPr>
       <w:pgSz w:w="12240" w:h="15840"/>
       <w:pgMar w:top="1440" w:right="1440" w:bottom="1440" w:left="1440" w:header="720" w:footer="720" w:gutter="0"/>
@@ -323,7 +361,7 @@
 </file>
 
 <file path=word/numbering.xml><?xml version="1.0" encoding="utf-8"?>
-<w:numbering xmlns:wpc="http://schemas.microsoft.com/office/word/2010/wordprocessingCanvas" xmlns:cx="http://schemas.microsoft.com/office/drawing/2014/chartex" xmlns:cx1="http://schemas.microsoft.com/office/drawing/2015/9/8/chartex" xmlns:cx2="http://schemas.microsoft.com/office/drawing/2015/10/21/chartex" xmlns:cx3="http://schemas.microsoft.com/office/drawing/2016/5/9/chartex" xmlns:cx4="http://schemas.microsoft.com/office/drawing/2016/5/10/chartex" xmlns:cx5="http://schemas.microsoft.com/office/drawing/2016/5/11/chartex" xmlns:cx6="http://schemas.microsoft.com/office/drawing/2016/5/12/chartex" xmlns:cx7="http://schemas.microsoft.com/office/drawing/2016/5/13/chartex" xmlns:cx8="http://schemas.microsoft.com/office/drawing/2016/5/14/chartex" xmlns:mc="http://schemas.openxmlformats.org/markup-compatibility/2006" xmlns:aink="http://schemas.microsoft.com/office/drawing/2016/ink" xmlns:am3d="http://schemas.microsoft.com/office/drawing/2017/model3d" xmlns:o="urn:schemas-microsoft-com:office:office" xmlns:r="http://schemas.openxmlformats.org/officeDocument/2006/relationships" xmlns:m="http://schemas.openxmlformats.org/officeDocument/2006/math" xmlns:v="urn:schemas-microsoft-com:vml" xmlns:wp14="http://schemas.microsoft.com/office/word/2010/wordprocessingDrawing" xmlns:wp="http://schemas.openxmlformats.org/drawingml/2006/wordprocessingDrawing" xmlns:w10="urn:schemas-microsoft-com:office:word" xmlns:w="http://schemas.openxmlformats.org/wordprocessingml/2006/main" xmlns:w14="http://schemas.microsoft.com/office/word/2010/wordml" xmlns:w15="http://schemas.microsoft.com/office/word/2012/wordml" xmlns:w16cex="http://schemas.microsoft.com/office/word/2018/wordml/cex" xmlns:w16cid="http://schemas.microsoft.com/office/word/2016/wordml/cid" xmlns:w16="http://schemas.microsoft.com/office/word/2018/wordml" xmlns:w16se="http://schemas.microsoft.com/office/word/2015/wordml/symex" xmlns:wpg="http://schemas.microsoft.com/office/word/2010/wordprocessingGroup" xmlns:wpi="http://schemas.microsoft.com/office/word/2010/wordprocessingInk" xmlns:wne="http://schemas.microsoft.com/office/word/2006/wordml" xmlns:wps="http://schemas.microsoft.com/office/word/2010/wordprocessingShape" mc:Ignorable="w14 w15 w16se w16cid w16 w16cex wp14">
+<w:numbering xmlns:wpc="http://schemas.microsoft.com/office/word/2010/wordprocessingCanvas" xmlns:cx="http://schemas.microsoft.com/office/drawing/2014/chartex" xmlns:cx1="http://schemas.microsoft.com/office/drawing/2015/9/8/chartex" xmlns:cx2="http://schemas.microsoft.com/office/drawing/2015/10/21/chartex" xmlns:cx3="http://schemas.microsoft.com/office/drawing/2016/5/9/chartex" xmlns:cx4="http://schemas.microsoft.com/office/drawing/2016/5/10/chartex" xmlns:cx5="http://schemas.microsoft.com/office/drawing/2016/5/11/chartex" xmlns:cx6="http://schemas.microsoft.com/office/drawing/2016/5/12/chartex" xmlns:cx7="http://schemas.microsoft.com/office/drawing/2016/5/13/chartex" xmlns:cx8="http://schemas.microsoft.com/office/drawing/2016/5/14/chartex" xmlns:mc="http://schemas.openxmlformats.org/markup-compatibility/2006" xmlns:aink="http://schemas.microsoft.com/office/drawing/2016/ink" xmlns:am3d="http://schemas.microsoft.com/office/drawing/2017/model3d" xmlns:o="urn:schemas-microsoft-com:office:office" xmlns:r="http://schemas.openxmlformats.org/officeDocument/2006/relationships" xmlns:m="http://schemas.openxmlformats.org/officeDocument/2006/math" xmlns:v="urn:schemas-microsoft-com:vml" xmlns:wp14="http://schemas.microsoft.com/office/word/2010/wordprocessingDrawing" xmlns:wp="http://schemas.openxmlformats.org/drawingml/2006/wordprocessingDrawing" xmlns:w10="urn:schemas-microsoft-com:office:word" xmlns:w="http://schemas.openxmlformats.org/wordprocessingml/2006/main" xmlns:w14="http://schemas.microsoft.com/office/word/2010/wordml" xmlns:w15="http://schemas.microsoft.com/office/word/2012/wordml" xmlns:w16cex="http://schemas.microsoft.com/office/word/2018/wordml/cex" xmlns:w16cid="http://schemas.microsoft.com/office/word/2016/wordml/cid" xmlns:w16="http://schemas.microsoft.com/office/word/2018/wordml" xmlns:w16sdtdh="http://schemas.microsoft.com/office/word/2020/wordml/sdtdatahash" xmlns:w16se="http://schemas.microsoft.com/office/word/2015/wordml/symex" xmlns:wpg="http://schemas.microsoft.com/office/word/2010/wordprocessingGroup" xmlns:wpi="http://schemas.microsoft.com/office/word/2010/wordprocessingInk" xmlns:wne="http://schemas.microsoft.com/office/word/2006/wordml" xmlns:wps="http://schemas.microsoft.com/office/word/2010/wordprocessingShape" mc:Ignorable="w14 w15 w16se w16cid w16 w16cex w16sdtdh wp14">
   <w:abstractNum w:abstractNumId="0" w15:restartNumberingAfterBreak="0">
     <w:nsid w:val="0F236789"/>
     <w:multiLevelType w:val="hybridMultilevel"/>
@@ -440,7 +478,7 @@
   <w:abstractNum w:abstractNumId="1" w15:restartNumberingAfterBreak="0">
     <w:nsid w:val="1F830EF8"/>
     <w:multiLevelType w:val="hybridMultilevel"/>
-    <w:tmpl w:val="D66A29CE"/>
+    <w:tmpl w:val="6252599E"/>
     <w:lvl w:ilvl="0" w:tplc="04090001">
       <w:start w:val="1"/>
       <w:numFmt w:val="bullet"/>
@@ -908,7 +946,7 @@
 </file>
 
 <file path=word/styles.xml><?xml version="1.0" encoding="utf-8"?>
-<w:styles xmlns:mc="http://schemas.openxmlformats.org/markup-compatibility/2006" xmlns:r="http://schemas.openxmlformats.org/officeDocument/2006/relationships" xmlns:w="http://schemas.openxmlformats.org/wordprocessingml/2006/main" xmlns:w14="http://schemas.microsoft.com/office/word/2010/wordml" xmlns:w15="http://schemas.microsoft.com/office/word/2012/wordml" xmlns:w16cex="http://schemas.microsoft.com/office/word/2018/wordml/cex" xmlns:w16cid="http://schemas.microsoft.com/office/word/2016/wordml/cid" xmlns:w16="http://schemas.microsoft.com/office/word/2018/wordml" xmlns:w16se="http://schemas.microsoft.com/office/word/2015/wordml/symex" mc:Ignorable="w14 w15 w16se w16cid w16 w16cex">
+<w:styles xmlns:mc="http://schemas.openxmlformats.org/markup-compatibility/2006" xmlns:r="http://schemas.openxmlformats.org/officeDocument/2006/relationships" xmlns:w="http://schemas.openxmlformats.org/wordprocessingml/2006/main" xmlns:w14="http://schemas.microsoft.com/office/word/2010/wordml" xmlns:w15="http://schemas.microsoft.com/office/word/2012/wordml" xmlns:w16cex="http://schemas.microsoft.com/office/word/2018/wordml/cex" xmlns:w16cid="http://schemas.microsoft.com/office/word/2016/wordml/cid" xmlns:w16="http://schemas.microsoft.com/office/word/2018/wordml" xmlns:w16sdtdh="http://schemas.microsoft.com/office/word/2020/wordml/sdtdatahash" xmlns:w16se="http://schemas.microsoft.com/office/word/2015/wordml/symex" mc:Ignorable="w14 w15 w16se w16cid w16 w16cex w16sdtdh">
   <w:docDefaults>
     <w:rPrDefault>
       <w:rPr>

</xml_diff>

<commit_message>
Added 11ms servo output for S.Bus mode
Firmware version 1.7
Client version 1.4
</commit_message>
<xml_diff>
--- a/docs/Changelog.docx
+++ b/docs/Changelog.docx
@@ -95,13 +95,11 @@
       <w:r>
         <w:t xml:space="preserve">Added </w:t>
       </w:r>
-      <w:proofErr w:type="spellStart"/>
-      <w:r>
-        <w:t>SBus</w:t>
-      </w:r>
-      <w:proofErr w:type="spellEnd"/>
-      <w:r>
-        <w:t xml:space="preserve"> output option on Ch. 12 pins</w:t>
+      <w:r>
+        <w:t>s</w:t>
+      </w:r>
+      <w:r>
+        <w:t>Bus output option on Ch. 12 pins</w:t>
       </w:r>
       <w:r>
         <w:t>.</w:t>
@@ -156,14 +154,15 @@
       <w:r>
         <w:t xml:space="preserve">Fixed </w:t>
       </w:r>
-      <w:proofErr w:type="spellStart"/>
-      <w:r>
-        <w:t>SB</w:t>
+      <w:r>
+        <w:t>s</w:t>
+      </w:r>
+      <w:r>
+        <w:t>B</w:t>
       </w:r>
       <w:r>
         <w:t>us</w:t>
       </w:r>
-      <w:proofErr w:type="spellEnd"/>
       <w:r>
         <w:t xml:space="preserve"> bug – Throttle channel was incorrect</w:t>
       </w:r>
@@ -179,14 +178,15 @@
           <w:numId w:val="1"/>
         </w:numPr>
       </w:pPr>
-      <w:proofErr w:type="spellStart"/>
-      <w:r>
-        <w:t>SB</w:t>
+      <w:r>
+        <w:t>s</w:t>
+      </w:r>
+      <w:r>
+        <w:t>B</w:t>
       </w:r>
       <w:r>
         <w:t>us</w:t>
       </w:r>
-      <w:proofErr w:type="spellEnd"/>
       <w:r>
         <w:t xml:space="preserve"> failsafe bit was in wrong position.</w:t>
       </w:r>
@@ -210,21 +210,17 @@
       <w:r>
         <w:t xml:space="preserve">PWM outputs 1-11 are now active even in </w:t>
       </w:r>
-      <w:proofErr w:type="spellStart"/>
-      <w:r>
-        <w:t>SBus</w:t>
-      </w:r>
-      <w:proofErr w:type="spellEnd"/>
-      <w:r>
-        <w:t xml:space="preserve"> mode.  Output 12 is used for </w:t>
-      </w:r>
-      <w:proofErr w:type="spellStart"/>
-      <w:r>
-        <w:t>SBus</w:t>
-      </w:r>
-      <w:proofErr w:type="spellEnd"/>
-      <w:r>
-        <w:t xml:space="preserve"> so channel 12 is not available in PWM format.</w:t>
+      <w:r>
+        <w:t>s</w:t>
+      </w:r>
+      <w:r>
+        <w:t xml:space="preserve">Bus mode.  Output 12 is used for </w:t>
+      </w:r>
+      <w:r>
+        <w:t>s</w:t>
+      </w:r>
+      <w:r>
+        <w:t>Bus so channel 12 is not available in PWM format.</w:t>
       </w:r>
     </w:p>
     <w:p>
@@ -254,13 +250,8 @@
       <w:r>
         <w:t xml:space="preserve">ever </w:t>
       </w:r>
-      <w:proofErr w:type="spellStart"/>
-      <w:r>
-        <w:t>rx</w:t>
-      </w:r>
-      <w:proofErr w:type="spellEnd"/>
-      <w:r>
-        <w:t xml:space="preserve"> is powered up in bind mode.  This prevents these outputs from becoming active with a bind plug attached and shorting the pin to ground.</w:t>
+      <w:r>
+        <w:t>rx is powered up in bind mode.  This prevents these outputs from becoming active with a bind plug attached and shorting the pin to ground.</w:t>
       </w:r>
       <w:r>
         <w:t xml:space="preserve">  Power cycling will enable outputs.</w:t>
@@ -268,6 +259,49 @@
     </w:p>
     <w:p>
       <w:pPr>
+        <w:pStyle w:val="NoSpacing"/>
+      </w:pPr>
+    </w:p>
+    <w:p>
+      <w:pPr>
+        <w:pStyle w:val="NoSpacing"/>
+      </w:pPr>
+      <w:r>
+        <w:t>Version 1.7</w:t>
+      </w:r>
+    </w:p>
+    <w:p>
+      <w:pPr>
+        <w:pStyle w:val="NoSpacing"/>
+        <w:numPr>
+          <w:ilvl w:val="0"/>
+          <w:numId w:val="5"/>
+        </w:numPr>
+      </w:pPr>
+      <w:r>
+        <w:t>If sBus mode</w:t>
+      </w:r>
+      <w:r>
+        <w:t xml:space="preserve"> is</w:t>
+      </w:r>
+      <w:r>
+        <w:t xml:space="preserve"> selected you can now select 11ms or 22ms for t</w:t>
+      </w:r>
+      <w:r>
+        <w:t>he servo frame rate.  Previous versions only allowed 22ms when using sBus.</w:t>
+      </w:r>
+      <w:r>
+        <w:t xml:space="preserve">  Added blink code</w:t>
+      </w:r>
+      <w:r>
+        <w:t xml:space="preserve"> for </w:t>
+      </w:r>
+      <w:r>
+        <w:t>sBus 11ms.</w:t>
+      </w:r>
+    </w:p>
+    <w:p>
+      <w:pPr>
         <w:pStyle w:val="Heading1"/>
       </w:pPr>
       <w:r>
@@ -286,17 +320,7 @@
     </w:p>
     <w:p>
       <w:r>
-        <w:t xml:space="preserve">Version 1.2 – Added </w:t>
-      </w:r>
-      <w:proofErr w:type="spellStart"/>
-      <w:proofErr w:type="gramStart"/>
-      <w:r>
-        <w:t>S.Bus</w:t>
-      </w:r>
-      <w:proofErr w:type="spellEnd"/>
-      <w:proofErr w:type="gramEnd"/>
-      <w:r>
-        <w:t xml:space="preserve"> option </w:t>
+        <w:t xml:space="preserve">Version 1.2 – Added S.Bus option </w:t>
       </w:r>
     </w:p>
     <w:p>
@@ -338,10 +362,16 @@
       </w:r>
     </w:p>
     <w:p>
+      <w:r>
+        <w:t>Version 1.4 – UI changes to accommodate firmware version 1.7  Should still work with older versions.</w:t>
+      </w:r>
+    </w:p>
+    <w:p>
       <w:pPr>
         <w:pStyle w:val="Heading1"/>
       </w:pPr>
       <w:r>
+        <w:lastRenderedPageBreak/>
         <w:t>Schematic and PCB</w:t>
       </w:r>
     </w:p>

</xml_diff>

<commit_message>
S.Bus now outputs on Ch 11 and Ch 12 pins.
Firmware V1.8
</commit_message>
<xml_diff>
--- a/docs/Changelog.docx
+++ b/docs/Changelog.docx
@@ -302,6 +302,31 @@
     </w:p>
     <w:p>
       <w:pPr>
+        <w:pStyle w:val="NoSpacing"/>
+      </w:pPr>
+    </w:p>
+    <w:p>
+      <w:pPr>
+        <w:pStyle w:val="NoSpacing"/>
+      </w:pPr>
+      <w:r>
+        <w:t>Version 1.8</w:t>
+      </w:r>
+    </w:p>
+    <w:p>
+      <w:pPr>
+        <w:pStyle w:val="NoSpacing"/>
+        <w:numPr>
+          <w:ilvl w:val="0"/>
+          <w:numId w:val="5"/>
+        </w:numPr>
+      </w:pPr>
+      <w:r>
+        <w:t>In sBus mode the pins for channels 11 and 12 are both sBus outputs.  Channels 11 and 12 are not available in PWM format.</w:t>
+      </w:r>
+    </w:p>
+    <w:p>
+      <w:pPr>
         <w:pStyle w:val="Heading1"/>
       </w:pPr>
       <w:r>
@@ -325,6 +350,7 @@
     </w:p>
     <w:p>
       <w:r>
+        <w:lastRenderedPageBreak/>
         <w:t xml:space="preserve">Version 1.3 – Changed </w:t>
       </w:r>
       <w:r>
@@ -371,7 +397,6 @@
         <w:pStyle w:val="Heading1"/>
       </w:pPr>
       <w:r>
-        <w:lastRenderedPageBreak/>
         <w:t>Schematic and PCB</w:t>
       </w:r>
     </w:p>
@@ -508,7 +533,7 @@
   <w:abstractNum w:abstractNumId="1" w15:restartNumberingAfterBreak="0">
     <w:nsid w:val="1F830EF8"/>
     <w:multiLevelType w:val="hybridMultilevel"/>
-    <w:tmpl w:val="6252599E"/>
+    <w:tmpl w:val="EFF07D10"/>
     <w:lvl w:ilvl="0" w:tplc="04090001">
       <w:start w:val="1"/>
       <w:numFmt w:val="bullet"/>
@@ -957,19 +982,19 @@
       </w:rPr>
     </w:lvl>
   </w:abstractNum>
-  <w:num w:numId="1">
+  <w:num w:numId="1" w16cid:durableId="1734893089">
     <w:abstractNumId w:val="2"/>
   </w:num>
-  <w:num w:numId="2">
+  <w:num w:numId="2" w16cid:durableId="1437018557">
     <w:abstractNumId w:val="3"/>
   </w:num>
-  <w:num w:numId="3">
+  <w:num w:numId="3" w16cid:durableId="2112040789">
     <w:abstractNumId w:val="4"/>
   </w:num>
-  <w:num w:numId="4">
+  <w:num w:numId="4" w16cid:durableId="218978590">
     <w:abstractNumId w:val="0"/>
   </w:num>
-  <w:num w:numId="5">
+  <w:num w:numId="5" w16cid:durableId="1453481305">
     <w:abstractNumId w:val="1"/>
   </w:num>
 </w:numbering>

</xml_diff>

<commit_message>
Enabled brown-out reset.  Firmware V1.9
</commit_message>
<xml_diff>
--- a/docs/Changelog.docx
+++ b/docs/Changelog.docx
@@ -1,6 +1,6 @@
 
 <file path=word/document.xml><?xml version="1.0" encoding="utf-8"?>
-<w:document xmlns:wpc="http://schemas.microsoft.com/office/word/2010/wordprocessingCanvas" xmlns:cx="http://schemas.microsoft.com/office/drawing/2014/chartex" xmlns:cx1="http://schemas.microsoft.com/office/drawing/2015/9/8/chartex" xmlns:cx2="http://schemas.microsoft.com/office/drawing/2015/10/21/chartex" xmlns:cx3="http://schemas.microsoft.com/office/drawing/2016/5/9/chartex" xmlns:cx4="http://schemas.microsoft.com/office/drawing/2016/5/10/chartex" xmlns:cx5="http://schemas.microsoft.com/office/drawing/2016/5/11/chartex" xmlns:cx6="http://schemas.microsoft.com/office/drawing/2016/5/12/chartex" xmlns:cx7="http://schemas.microsoft.com/office/drawing/2016/5/13/chartex" xmlns:cx8="http://schemas.microsoft.com/office/drawing/2016/5/14/chartex" xmlns:mc="http://schemas.openxmlformats.org/markup-compatibility/2006" xmlns:aink="http://schemas.microsoft.com/office/drawing/2016/ink" xmlns:am3d="http://schemas.microsoft.com/office/drawing/2017/model3d" xmlns:o="urn:schemas-microsoft-com:office:office" xmlns:r="http://schemas.openxmlformats.org/officeDocument/2006/relationships" xmlns:m="http://schemas.openxmlformats.org/officeDocument/2006/math" xmlns:v="urn:schemas-microsoft-com:vml" xmlns:wp14="http://schemas.microsoft.com/office/word/2010/wordprocessingDrawing" xmlns:wp="http://schemas.openxmlformats.org/drawingml/2006/wordprocessingDrawing" xmlns:w10="urn:schemas-microsoft-com:office:word" xmlns:w="http://schemas.openxmlformats.org/wordprocessingml/2006/main" xmlns:w14="http://schemas.microsoft.com/office/word/2010/wordml" xmlns:w15="http://schemas.microsoft.com/office/word/2012/wordml" xmlns:w16cex="http://schemas.microsoft.com/office/word/2018/wordml/cex" xmlns:w16cid="http://schemas.microsoft.com/office/word/2016/wordml/cid" xmlns:w16="http://schemas.microsoft.com/office/word/2018/wordml" xmlns:w16sdtdh="http://schemas.microsoft.com/office/word/2020/wordml/sdtdatahash" xmlns:w16se="http://schemas.microsoft.com/office/word/2015/wordml/symex" xmlns:wpg="http://schemas.microsoft.com/office/word/2010/wordprocessingGroup" xmlns:wpi="http://schemas.microsoft.com/office/word/2010/wordprocessingInk" xmlns:wne="http://schemas.microsoft.com/office/word/2006/wordml" xmlns:wps="http://schemas.microsoft.com/office/word/2010/wordprocessingShape" mc:Ignorable="w14 w15 w16se w16cid w16 w16cex w16sdtdh wp14">
+<w:document xmlns:wpc="http://schemas.microsoft.com/office/word/2010/wordprocessingCanvas" xmlns:cx="http://schemas.microsoft.com/office/drawing/2014/chartex" xmlns:cx1="http://schemas.microsoft.com/office/drawing/2015/9/8/chartex" xmlns:cx2="http://schemas.microsoft.com/office/drawing/2015/10/21/chartex" xmlns:cx3="http://schemas.microsoft.com/office/drawing/2016/5/9/chartex" xmlns:cx4="http://schemas.microsoft.com/office/drawing/2016/5/10/chartex" xmlns:cx5="http://schemas.microsoft.com/office/drawing/2016/5/11/chartex" xmlns:cx6="http://schemas.microsoft.com/office/drawing/2016/5/12/chartex" xmlns:cx7="http://schemas.microsoft.com/office/drawing/2016/5/13/chartex" xmlns:cx8="http://schemas.microsoft.com/office/drawing/2016/5/14/chartex" xmlns:mc="http://schemas.openxmlformats.org/markup-compatibility/2006" xmlns:aink="http://schemas.microsoft.com/office/drawing/2016/ink" xmlns:am3d="http://schemas.microsoft.com/office/drawing/2017/model3d" xmlns:o="urn:schemas-microsoft-com:office:office" xmlns:oel="http://schemas.microsoft.com/office/2019/extlst" xmlns:r="http://schemas.openxmlformats.org/officeDocument/2006/relationships" xmlns:m="http://schemas.openxmlformats.org/officeDocument/2006/math" xmlns:v="urn:schemas-microsoft-com:vml" xmlns:wp14="http://schemas.microsoft.com/office/word/2010/wordprocessingDrawing" xmlns:wp="http://schemas.openxmlformats.org/drawingml/2006/wordprocessingDrawing" xmlns:w10="urn:schemas-microsoft-com:office:word" xmlns:w="http://schemas.openxmlformats.org/wordprocessingml/2006/main" xmlns:w14="http://schemas.microsoft.com/office/word/2010/wordml" xmlns:w15="http://schemas.microsoft.com/office/word/2012/wordml" xmlns:w16cex="http://schemas.microsoft.com/office/word/2018/wordml/cex" xmlns:w16cid="http://schemas.microsoft.com/office/word/2016/wordml/cid" xmlns:w16="http://schemas.microsoft.com/office/word/2018/wordml" xmlns:w16sdtdh="http://schemas.microsoft.com/office/word/2020/wordml/sdtdatahash" xmlns:w16se="http://schemas.microsoft.com/office/word/2015/wordml/symex" xmlns:wpg="http://schemas.microsoft.com/office/word/2010/wordprocessingGroup" xmlns:wpi="http://schemas.microsoft.com/office/word/2010/wordprocessingInk" xmlns:wne="http://schemas.microsoft.com/office/word/2006/wordml" xmlns:wps="http://schemas.microsoft.com/office/word/2010/wordprocessingShape" mc:Ignorable="w14 w15 w16se w16cid w16 w16cex w16sdtdh wp14">
   <w:body>
     <w:p>
       <w:pPr>
@@ -327,6 +327,34 @@
     </w:p>
     <w:p>
       <w:pPr>
+        <w:pStyle w:val="NoSpacing"/>
+      </w:pPr>
+    </w:p>
+    <w:p>
+      <w:pPr>
+        <w:pStyle w:val="NoSpacing"/>
+      </w:pPr>
+      <w:r>
+        <w:t>Version 1.</w:t>
+      </w:r>
+      <w:r>
+        <w:t>9</w:t>
+      </w:r>
+    </w:p>
+    <w:p>
+      <w:pPr>
+        <w:pStyle w:val="NoSpacing"/>
+        <w:numPr>
+          <w:ilvl w:val="0"/>
+          <w:numId w:val="5"/>
+        </w:numPr>
+      </w:pPr>
+      <w:r>
+        <w:t>Enabled brown-out reset. Now it handles a brown-out like a watchdog reset and restarts quickly.</w:t>
+      </w:r>
+    </w:p>
+    <w:p>
+      <w:pPr>
         <w:pStyle w:val="Heading1"/>
       </w:pPr>
       <w:r>
@@ -340,6 +368,7 @@
     </w:p>
     <w:p>
       <w:r>
+        <w:lastRenderedPageBreak/>
         <w:t>Version 1.1 – Added PPM option</w:t>
       </w:r>
     </w:p>
@@ -350,7 +379,6 @@
     </w:p>
     <w:p>
       <w:r>
-        <w:lastRenderedPageBreak/>
         <w:t xml:space="preserve">Version 1.3 – Changed </w:t>
       </w:r>
       <w:r>
@@ -416,7 +444,7 @@
 </file>
 
 <file path=word/numbering.xml><?xml version="1.0" encoding="utf-8"?>
-<w:numbering xmlns:wpc="http://schemas.microsoft.com/office/word/2010/wordprocessingCanvas" xmlns:cx="http://schemas.microsoft.com/office/drawing/2014/chartex" xmlns:cx1="http://schemas.microsoft.com/office/drawing/2015/9/8/chartex" xmlns:cx2="http://schemas.microsoft.com/office/drawing/2015/10/21/chartex" xmlns:cx3="http://schemas.microsoft.com/office/drawing/2016/5/9/chartex" xmlns:cx4="http://schemas.microsoft.com/office/drawing/2016/5/10/chartex" xmlns:cx5="http://schemas.microsoft.com/office/drawing/2016/5/11/chartex" xmlns:cx6="http://schemas.microsoft.com/office/drawing/2016/5/12/chartex" xmlns:cx7="http://schemas.microsoft.com/office/drawing/2016/5/13/chartex" xmlns:cx8="http://schemas.microsoft.com/office/drawing/2016/5/14/chartex" xmlns:mc="http://schemas.openxmlformats.org/markup-compatibility/2006" xmlns:aink="http://schemas.microsoft.com/office/drawing/2016/ink" xmlns:am3d="http://schemas.microsoft.com/office/drawing/2017/model3d" xmlns:o="urn:schemas-microsoft-com:office:office" xmlns:r="http://schemas.openxmlformats.org/officeDocument/2006/relationships" xmlns:m="http://schemas.openxmlformats.org/officeDocument/2006/math" xmlns:v="urn:schemas-microsoft-com:vml" xmlns:wp14="http://schemas.microsoft.com/office/word/2010/wordprocessingDrawing" xmlns:wp="http://schemas.openxmlformats.org/drawingml/2006/wordprocessingDrawing" xmlns:w10="urn:schemas-microsoft-com:office:word" xmlns:w="http://schemas.openxmlformats.org/wordprocessingml/2006/main" xmlns:w14="http://schemas.microsoft.com/office/word/2010/wordml" xmlns:w15="http://schemas.microsoft.com/office/word/2012/wordml" xmlns:w16cex="http://schemas.microsoft.com/office/word/2018/wordml/cex" xmlns:w16cid="http://schemas.microsoft.com/office/word/2016/wordml/cid" xmlns:w16="http://schemas.microsoft.com/office/word/2018/wordml" xmlns:w16sdtdh="http://schemas.microsoft.com/office/word/2020/wordml/sdtdatahash" xmlns:w16se="http://schemas.microsoft.com/office/word/2015/wordml/symex" xmlns:wpg="http://schemas.microsoft.com/office/word/2010/wordprocessingGroup" xmlns:wpi="http://schemas.microsoft.com/office/word/2010/wordprocessingInk" xmlns:wne="http://schemas.microsoft.com/office/word/2006/wordml" xmlns:wps="http://schemas.microsoft.com/office/word/2010/wordprocessingShape" mc:Ignorable="w14 w15 w16se w16cid w16 w16cex w16sdtdh wp14">
+<w:numbering xmlns:wpc="http://schemas.microsoft.com/office/word/2010/wordprocessingCanvas" xmlns:cx="http://schemas.microsoft.com/office/drawing/2014/chartex" xmlns:cx1="http://schemas.microsoft.com/office/drawing/2015/9/8/chartex" xmlns:cx2="http://schemas.microsoft.com/office/drawing/2015/10/21/chartex" xmlns:cx3="http://schemas.microsoft.com/office/drawing/2016/5/9/chartex" xmlns:cx4="http://schemas.microsoft.com/office/drawing/2016/5/10/chartex" xmlns:cx5="http://schemas.microsoft.com/office/drawing/2016/5/11/chartex" xmlns:cx6="http://schemas.microsoft.com/office/drawing/2016/5/12/chartex" xmlns:cx7="http://schemas.microsoft.com/office/drawing/2016/5/13/chartex" xmlns:cx8="http://schemas.microsoft.com/office/drawing/2016/5/14/chartex" xmlns:mc="http://schemas.openxmlformats.org/markup-compatibility/2006" xmlns:aink="http://schemas.microsoft.com/office/drawing/2016/ink" xmlns:am3d="http://schemas.microsoft.com/office/drawing/2017/model3d" xmlns:o="urn:schemas-microsoft-com:office:office" xmlns:oel="http://schemas.microsoft.com/office/2019/extlst" xmlns:r="http://schemas.openxmlformats.org/officeDocument/2006/relationships" xmlns:m="http://schemas.openxmlformats.org/officeDocument/2006/math" xmlns:v="urn:schemas-microsoft-com:vml" xmlns:wp14="http://schemas.microsoft.com/office/word/2010/wordprocessingDrawing" xmlns:wp="http://schemas.openxmlformats.org/drawingml/2006/wordprocessingDrawing" xmlns:w10="urn:schemas-microsoft-com:office:word" xmlns:w="http://schemas.openxmlformats.org/wordprocessingml/2006/main" xmlns:w14="http://schemas.microsoft.com/office/word/2010/wordml" xmlns:w15="http://schemas.microsoft.com/office/word/2012/wordml" xmlns:w16cex="http://schemas.microsoft.com/office/word/2018/wordml/cex" xmlns:w16cid="http://schemas.microsoft.com/office/word/2016/wordml/cid" xmlns:w16="http://schemas.microsoft.com/office/word/2018/wordml" xmlns:w16sdtdh="http://schemas.microsoft.com/office/word/2020/wordml/sdtdatahash" xmlns:w16se="http://schemas.microsoft.com/office/word/2015/wordml/symex" xmlns:wpg="http://schemas.microsoft.com/office/word/2010/wordprocessingGroup" xmlns:wpi="http://schemas.microsoft.com/office/word/2010/wordprocessingInk" xmlns:wne="http://schemas.microsoft.com/office/word/2006/wordml" xmlns:wps="http://schemas.microsoft.com/office/word/2010/wordprocessingShape" mc:Ignorable="w14 w15 w16se w16cid w16 w16cex w16sdtdh wp14">
   <w:abstractNum w:abstractNumId="0" w15:restartNumberingAfterBreak="0">
     <w:nsid w:val="0F236789"/>
     <w:multiLevelType w:val="hybridMultilevel"/>

</xml_diff>

<commit_message>
Fixed preset failsafe bug
EEPROM address was wrong
</commit_message>
<xml_diff>
--- a/docs/Changelog.docx
+++ b/docs/Changelog.docx
@@ -364,9 +364,38 @@
     </w:p>
     <w:p>
       <w:pPr>
+        <w:pStyle w:val="NoSpacing"/>
+      </w:pPr>
+    </w:p>
+    <w:p>
+      <w:pPr>
+        <w:pStyle w:val="NoSpacing"/>
+      </w:pPr>
+      <w:r>
+        <w:t>Version 1.</w:t>
+      </w:r>
+      <w:r>
+        <w:t>10</w:t>
+      </w:r>
+    </w:p>
+    <w:p>
+      <w:pPr>
+        <w:pStyle w:val="NoSpacing"/>
+        <w:numPr>
+          <w:ilvl w:val="0"/>
+          <w:numId w:val="6"/>
+        </w:numPr>
+      </w:pPr>
+      <w:r>
+        <w:t>Fixed preset failsafe bug.  EEPROM address was incorrect.</w:t>
+      </w:r>
+    </w:p>
+    <w:p>
+      <w:pPr>
         <w:pStyle w:val="Heading1"/>
       </w:pPr>
       <w:r>
+        <w:lastRenderedPageBreak/>
         <w:t>Client</w:t>
       </w:r>
     </w:p>
@@ -377,7 +406,6 @@
     </w:p>
     <w:p>
       <w:r>
-        <w:lastRenderedPageBreak/>
         <w:t>Version 1.1 – Added PPM option</w:t>
       </w:r>
     </w:p>
@@ -568,6 +596,119 @@
     </w:lvl>
   </w:abstractNum>
   <w:abstractNum w:abstractNumId="1" w15:restartNumberingAfterBreak="0">
+    <w:nsid w:val="18D8537A"/>
+    <w:multiLevelType w:val="hybridMultilevel"/>
+    <w:tmpl w:val="86341730"/>
+    <w:lvl w:ilvl="0" w:tplc="04090001">
+      <w:start w:val="1"/>
+      <w:numFmt w:val="bullet"/>
+      <w:lvlText w:val=""/>
+      <w:lvlJc w:val="left"/>
+      <w:pPr>
+        <w:ind w:left="720" w:hanging="360"/>
+      </w:pPr>
+      <w:rPr>
+        <w:rFonts w:ascii="Symbol" w:hAnsi="Symbol" w:hint="default"/>
+      </w:rPr>
+    </w:lvl>
+    <w:lvl w:ilvl="1" w:tplc="04090003" w:tentative="1">
+      <w:start w:val="1"/>
+      <w:numFmt w:val="bullet"/>
+      <w:lvlText w:val="o"/>
+      <w:lvlJc w:val="left"/>
+      <w:pPr>
+        <w:ind w:left="1440" w:hanging="360"/>
+      </w:pPr>
+      <w:rPr>
+        <w:rFonts w:ascii="Courier New" w:hAnsi="Courier New" w:cs="Courier New" w:hint="default"/>
+      </w:rPr>
+    </w:lvl>
+    <w:lvl w:ilvl="2" w:tplc="04090005" w:tentative="1">
+      <w:start w:val="1"/>
+      <w:numFmt w:val="bullet"/>
+      <w:lvlText w:val=""/>
+      <w:lvlJc w:val="left"/>
+      <w:pPr>
+        <w:ind w:left="2160" w:hanging="360"/>
+      </w:pPr>
+      <w:rPr>
+        <w:rFonts w:ascii="Wingdings" w:hAnsi="Wingdings" w:hint="default"/>
+      </w:rPr>
+    </w:lvl>
+    <w:lvl w:ilvl="3" w:tplc="04090001" w:tentative="1">
+      <w:start w:val="1"/>
+      <w:numFmt w:val="bullet"/>
+      <w:lvlText w:val=""/>
+      <w:lvlJc w:val="left"/>
+      <w:pPr>
+        <w:ind w:left="2880" w:hanging="360"/>
+      </w:pPr>
+      <w:rPr>
+        <w:rFonts w:ascii="Symbol" w:hAnsi="Symbol" w:hint="default"/>
+      </w:rPr>
+    </w:lvl>
+    <w:lvl w:ilvl="4" w:tplc="04090003" w:tentative="1">
+      <w:start w:val="1"/>
+      <w:numFmt w:val="bullet"/>
+      <w:lvlText w:val="o"/>
+      <w:lvlJc w:val="left"/>
+      <w:pPr>
+        <w:ind w:left="3600" w:hanging="360"/>
+      </w:pPr>
+      <w:rPr>
+        <w:rFonts w:ascii="Courier New" w:hAnsi="Courier New" w:cs="Courier New" w:hint="default"/>
+      </w:rPr>
+    </w:lvl>
+    <w:lvl w:ilvl="5" w:tplc="04090005" w:tentative="1">
+      <w:start w:val="1"/>
+      <w:numFmt w:val="bullet"/>
+      <w:lvlText w:val=""/>
+      <w:lvlJc w:val="left"/>
+      <w:pPr>
+        <w:ind w:left="4320" w:hanging="360"/>
+      </w:pPr>
+      <w:rPr>
+        <w:rFonts w:ascii="Wingdings" w:hAnsi="Wingdings" w:hint="default"/>
+      </w:rPr>
+    </w:lvl>
+    <w:lvl w:ilvl="6" w:tplc="04090001" w:tentative="1">
+      <w:start w:val="1"/>
+      <w:numFmt w:val="bullet"/>
+      <w:lvlText w:val=""/>
+      <w:lvlJc w:val="left"/>
+      <w:pPr>
+        <w:ind w:left="5040" w:hanging="360"/>
+      </w:pPr>
+      <w:rPr>
+        <w:rFonts w:ascii="Symbol" w:hAnsi="Symbol" w:hint="default"/>
+      </w:rPr>
+    </w:lvl>
+    <w:lvl w:ilvl="7" w:tplc="04090003" w:tentative="1">
+      <w:start w:val="1"/>
+      <w:numFmt w:val="bullet"/>
+      <w:lvlText w:val="o"/>
+      <w:lvlJc w:val="left"/>
+      <w:pPr>
+        <w:ind w:left="5760" w:hanging="360"/>
+      </w:pPr>
+      <w:rPr>
+        <w:rFonts w:ascii="Courier New" w:hAnsi="Courier New" w:cs="Courier New" w:hint="default"/>
+      </w:rPr>
+    </w:lvl>
+    <w:lvl w:ilvl="8" w:tplc="04090005" w:tentative="1">
+      <w:start w:val="1"/>
+      <w:numFmt w:val="bullet"/>
+      <w:lvlText w:val=""/>
+      <w:lvlJc w:val="left"/>
+      <w:pPr>
+        <w:ind w:left="6480" w:hanging="360"/>
+      </w:pPr>
+      <w:rPr>
+        <w:rFonts w:ascii="Wingdings" w:hAnsi="Wingdings" w:hint="default"/>
+      </w:rPr>
+    </w:lvl>
+  </w:abstractNum>
+  <w:abstractNum w:abstractNumId="2" w15:restartNumberingAfterBreak="0">
     <w:nsid w:val="1F830EF8"/>
     <w:multiLevelType w:val="hybridMultilevel"/>
     <w:tmpl w:val="EFF07D10"/>
@@ -680,7 +821,7 @@
       </w:rPr>
     </w:lvl>
   </w:abstractNum>
-  <w:abstractNum w:abstractNumId="2" w15:restartNumberingAfterBreak="0">
+  <w:abstractNum w:abstractNumId="3" w15:restartNumberingAfterBreak="0">
     <w:nsid w:val="46A904A2"/>
     <w:multiLevelType w:val="hybridMultilevel"/>
     <w:tmpl w:val="BC58075C"/>
@@ -793,7 +934,7 @@
       </w:rPr>
     </w:lvl>
   </w:abstractNum>
-  <w:abstractNum w:abstractNumId="3" w15:restartNumberingAfterBreak="0">
+  <w:abstractNum w:abstractNumId="4" w15:restartNumberingAfterBreak="0">
     <w:nsid w:val="47EB4120"/>
     <w:multiLevelType w:val="hybridMultilevel"/>
     <w:tmpl w:val="6A5264CC"/>
@@ -906,7 +1047,7 @@
       </w:rPr>
     </w:lvl>
   </w:abstractNum>
-  <w:abstractNum w:abstractNumId="4" w15:restartNumberingAfterBreak="0">
+  <w:abstractNum w:abstractNumId="5" w15:restartNumberingAfterBreak="0">
     <w:nsid w:val="524202CA"/>
     <w:multiLevelType w:val="hybridMultilevel"/>
     <w:tmpl w:val="3CB076B0"/>
@@ -1020,18 +1161,21 @@
     </w:lvl>
   </w:abstractNum>
   <w:num w:numId="1" w16cid:durableId="1734893089">
-    <w:abstractNumId w:val="2"/>
+    <w:abstractNumId w:val="3"/>
   </w:num>
   <w:num w:numId="2" w16cid:durableId="1437018557">
-    <w:abstractNumId w:val="3"/>
+    <w:abstractNumId w:val="4"/>
   </w:num>
   <w:num w:numId="3" w16cid:durableId="2112040789">
-    <w:abstractNumId w:val="4"/>
+    <w:abstractNumId w:val="5"/>
   </w:num>
   <w:num w:numId="4" w16cid:durableId="218978590">
     <w:abstractNumId w:val="0"/>
   </w:num>
   <w:num w:numId="5" w16cid:durableId="1453481305">
+    <w:abstractNumId w:val="2"/>
+  </w:num>
+  <w:num w:numId="6" w16cid:durableId="936064737">
     <w:abstractNumId w:val="1"/>
   </w:num>
 </w:numbering>

</xml_diff>

<commit_message>
Fixed sBus baud rate
</commit_message>
<xml_diff>
--- a/docs/Changelog.docx
+++ b/docs/Changelog.docx
@@ -372,10 +372,7 @@
         <w:pStyle w:val="NoSpacing"/>
       </w:pPr>
       <w:r>
-        <w:t>Version 1.</w:t>
-      </w:r>
-      <w:r>
-        <w:t>10</w:t>
+        <w:t>Version 1.10</w:t>
       </w:r>
     </w:p>
     <w:p>
@@ -388,6 +385,18 @@
       </w:pPr>
       <w:r>
         <w:t>Fixed preset failsafe bug.  EEPROM address was incorrect.</w:t>
+      </w:r>
+    </w:p>
+    <w:p>
+      <w:pPr>
+        <w:pStyle w:val="NoSpacing"/>
+        <w:numPr>
+          <w:ilvl w:val="0"/>
+          <w:numId w:val="6"/>
+        </w:numPr>
+      </w:pPr>
+      <w:r>
+        <w:t>sBus baud rate was slightly off.</w:t>
       </w:r>
     </w:p>
     <w:p>

</xml_diff>